<commit_message>
#73 update battery status file
</commit_message>
<xml_diff>
--- a/Battery Status.docx
+++ b/Battery Status.docx
@@ -9,45 +9,85 @@
         <w:tblLook w:val="04A0" w:firstRow="1" w:lastRow="0" w:firstColumn="1" w:lastColumn="0" w:noHBand="0" w:noVBand="1"/>
       </w:tblPr>
       <w:tblGrid>
-        <w:gridCol w:w="4508"/>
-        <w:gridCol w:w="4508"/>
+        <w:gridCol w:w="2393"/>
+        <w:gridCol w:w="2032"/>
+        <w:gridCol w:w="2199"/>
+        <w:gridCol w:w="2392"/>
       </w:tblGrid>
       <w:tr>
         <w:tc>
           <w:tcPr>
-            <w:tcW w:w="4508" w:type="dxa"/>
-          </w:tcPr>
-          <w:p>
-            <w:pPr>
-              <w:jc w:val="center"/>
-              <w:rPr>
-                <w:lang w:val="en-US"/>
-              </w:rPr>
-            </w:pPr>
-            <w:r>
-              <w:rPr>
-                <w:lang w:val="en-US"/>
-              </w:rPr>
-              <w:t>Real</w:t>
-            </w:r>
-          </w:p>
-        </w:tc>
-        <w:tc>
-          <w:tcPr>
-            <w:tcW w:w="4508" w:type="dxa"/>
-          </w:tcPr>
-          <w:p>
-            <w:pPr>
-              <w:jc w:val="center"/>
-              <w:rPr>
-                <w:lang w:val="en-US"/>
-              </w:rPr>
-            </w:pPr>
-            <w:r>
-              <w:rPr>
-                <w:lang w:val="en-US"/>
-              </w:rPr>
-              <w:t>Code</w:t>
+            <w:tcW w:w="2393" w:type="dxa"/>
+          </w:tcPr>
+          <w:p>
+            <w:pPr>
+              <w:jc w:val="center"/>
+              <w:rPr>
+                <w:lang w:val="en-US"/>
+              </w:rPr>
+            </w:pPr>
+            <w:r>
+              <w:rPr>
+                <w:lang w:val="en-US"/>
+              </w:rPr>
+              <w:t>Battery</w:t>
+            </w:r>
+          </w:p>
+        </w:tc>
+        <w:tc>
+          <w:tcPr>
+            <w:tcW w:w="2032" w:type="dxa"/>
+          </w:tcPr>
+          <w:p>
+            <w:pPr>
+              <w:jc w:val="center"/>
+              <w:rPr>
+                <w:lang w:val="en-US"/>
+              </w:rPr>
+            </w:pPr>
+            <w:r>
+              <w:rPr>
+                <w:lang w:val="en-US"/>
+              </w:rPr>
+              <w:t>Mainboard</w:t>
+            </w:r>
+          </w:p>
+        </w:tc>
+        <w:tc>
+          <w:tcPr>
+            <w:tcW w:w="2199" w:type="dxa"/>
+          </w:tcPr>
+          <w:p>
+            <w:pPr>
+              <w:jc w:val="center"/>
+              <w:rPr>
+                <w:lang w:val="en-US"/>
+              </w:rPr>
+            </w:pPr>
+            <w:r>
+              <w:rPr>
+                <w:lang w:val="en-US"/>
+              </w:rPr>
+              <w:t>ADC</w:t>
+            </w:r>
+          </w:p>
+        </w:tc>
+        <w:tc>
+          <w:tcPr>
+            <w:tcW w:w="2392" w:type="dxa"/>
+          </w:tcPr>
+          <w:p>
+            <w:pPr>
+              <w:jc w:val="center"/>
+              <w:rPr>
+                <w:lang w:val="en-US"/>
+              </w:rPr>
+            </w:pPr>
+            <w:r>
+              <w:rPr>
+                <w:lang w:val="en-US"/>
+              </w:rPr>
+              <w:t>Monitor</w:t>
             </w:r>
           </w:p>
         </w:tc>
@@ -55,39 +95,92 @@
       <w:tr>
         <w:tc>
           <w:tcPr>
-            <w:tcW w:w="4508" w:type="dxa"/>
-          </w:tcPr>
-          <w:p>
-            <w:pPr>
-              <w:jc w:val="center"/>
-              <w:rPr>
-                <w:lang w:val="en-US"/>
-              </w:rPr>
-            </w:pPr>
-            <w:r>
-              <w:rPr>
-                <w:lang w:val="en-US"/>
-              </w:rPr>
-              <w:t>11.12</w:t>
-            </w:r>
-          </w:p>
-        </w:tc>
-        <w:tc>
-          <w:tcPr>
-            <w:tcW w:w="4508" w:type="dxa"/>
-          </w:tcPr>
-          <w:p>
-            <w:pPr>
-              <w:jc w:val="center"/>
-              <w:rPr>
-                <w:lang w:val="en-US"/>
-              </w:rPr>
-            </w:pPr>
-            <w:r>
-              <w:rPr>
-                <w:lang w:val="en-US"/>
-              </w:rPr>
-              <w:t>11.12</w:t>
+            <w:tcW w:w="2393" w:type="dxa"/>
+          </w:tcPr>
+          <w:p>
+            <w:pPr>
+              <w:jc w:val="center"/>
+              <w:rPr>
+                <w:highlight w:val="yellow"/>
+                <w:lang w:val="en-US"/>
+              </w:rPr>
+            </w:pPr>
+            <w:r>
+              <w:rPr>
+                <w:highlight w:val="yellow"/>
+                <w:lang w:val="en-US"/>
+              </w:rPr>
+              <w:t>12.46</w:t>
+            </w:r>
+          </w:p>
+        </w:tc>
+        <w:tc>
+          <w:tcPr>
+            <w:tcW w:w="2032" w:type="dxa"/>
+          </w:tcPr>
+          <w:p>
+            <w:pPr>
+              <w:jc w:val="center"/>
+              <w:rPr>
+                <w:highlight w:val="yellow"/>
+                <w:lang w:val="en-US"/>
+              </w:rPr>
+            </w:pPr>
+            <w:r>
+              <w:rPr>
+                <w:highlight w:val="yellow"/>
+                <w:lang w:val="en-US"/>
+              </w:rPr>
+              <w:t>12.</w:t>
+            </w:r>
+            <w:r>
+              <w:rPr>
+                <w:highlight w:val="yellow"/>
+                <w:lang w:val="en-US"/>
+              </w:rPr>
+              <w:t>19</w:t>
+            </w:r>
+          </w:p>
+        </w:tc>
+        <w:tc>
+          <w:tcPr>
+            <w:tcW w:w="2199" w:type="dxa"/>
+          </w:tcPr>
+          <w:p>
+            <w:pPr>
+              <w:jc w:val="center"/>
+              <w:rPr>
+                <w:highlight w:val="yellow"/>
+                <w:lang w:val="en-US"/>
+              </w:rPr>
+            </w:pPr>
+            <w:r>
+              <w:rPr>
+                <w:highlight w:val="yellow"/>
+                <w:lang w:val="en-US"/>
+              </w:rPr>
+              <w:t>3.053</w:t>
+            </w:r>
+          </w:p>
+        </w:tc>
+        <w:tc>
+          <w:tcPr>
+            <w:tcW w:w="2392" w:type="dxa"/>
+          </w:tcPr>
+          <w:p>
+            <w:pPr>
+              <w:jc w:val="center"/>
+              <w:rPr>
+                <w:highlight w:val="yellow"/>
+                <w:lang w:val="en-US"/>
+              </w:rPr>
+            </w:pPr>
+            <w:r>
+              <w:rPr>
+                <w:highlight w:val="yellow"/>
+                <w:lang w:val="en-US"/>
+              </w:rPr>
+              <w:t>3.054</w:t>
             </w:r>
           </w:p>
         </w:tc>
@@ -95,40 +188,792 @@
       <w:tr>
         <w:tc>
           <w:tcPr>
-            <w:tcW w:w="4508" w:type="dxa"/>
-          </w:tcPr>
-          <w:p>
-            <w:pPr>
-              <w:jc w:val="center"/>
-              <w:rPr>
-                <w:lang w:val="en-US"/>
-              </w:rPr>
-            </w:pPr>
-            <w:r>
-              <w:rPr>
-                <w:lang w:val="en-US"/>
-              </w:rPr>
-              <w:t>11.43</w:t>
-            </w:r>
-          </w:p>
-        </w:tc>
-        <w:tc>
-          <w:tcPr>
-            <w:tcW w:w="4508" w:type="dxa"/>
-          </w:tcPr>
-          <w:p>
-            <w:pPr>
-              <w:jc w:val="center"/>
-              <w:rPr>
-                <w:lang w:val="en-US"/>
-              </w:rPr>
-            </w:pPr>
-            <w:r>
-              <w:rPr>
-                <w:lang w:val="en-US"/>
-              </w:rPr>
-              <w:t>11.38</w:t>
-            </w:r>
+            <w:tcW w:w="2393" w:type="dxa"/>
+          </w:tcPr>
+          <w:p>
+            <w:pPr>
+              <w:jc w:val="center"/>
+              <w:rPr>
+                <w:lang w:val="en-US"/>
+              </w:rPr>
+            </w:pPr>
+            <w:r>
+              <w:rPr>
+                <w:lang w:val="en-US"/>
+              </w:rPr>
+              <w:t>12.41</w:t>
+            </w:r>
+          </w:p>
+        </w:tc>
+        <w:tc>
+          <w:tcPr>
+            <w:tcW w:w="2032" w:type="dxa"/>
+          </w:tcPr>
+          <w:p>
+            <w:pPr>
+              <w:jc w:val="center"/>
+              <w:rPr>
+                <w:lang w:val="en-US"/>
+              </w:rPr>
+            </w:pPr>
+            <w:r>
+              <w:rPr>
+                <w:lang w:val="en-US"/>
+              </w:rPr>
+              <w:t>12.14</w:t>
+            </w:r>
+          </w:p>
+        </w:tc>
+        <w:tc>
+          <w:tcPr>
+            <w:tcW w:w="2199" w:type="dxa"/>
+          </w:tcPr>
+          <w:p>
+            <w:pPr>
+              <w:jc w:val="center"/>
+              <w:rPr>
+                <w:lang w:val="en-US"/>
+              </w:rPr>
+            </w:pPr>
+            <w:r>
+              <w:rPr>
+                <w:lang w:val="en-US"/>
+              </w:rPr>
+              <w:t>3.042</w:t>
+            </w:r>
+          </w:p>
+        </w:tc>
+        <w:tc>
+          <w:tcPr>
+            <w:tcW w:w="2392" w:type="dxa"/>
+          </w:tcPr>
+          <w:p>
+            <w:pPr>
+              <w:jc w:val="center"/>
+              <w:rPr>
+                <w:lang w:val="en-US"/>
+              </w:rPr>
+            </w:pPr>
+            <w:r>
+              <w:rPr>
+                <w:lang w:val="en-US"/>
+              </w:rPr>
+              <w:t>3.037</w:t>
+            </w:r>
+          </w:p>
+        </w:tc>
+      </w:tr>
+      <w:tr>
+        <w:tc>
+          <w:tcPr>
+            <w:tcW w:w="2393" w:type="dxa"/>
+          </w:tcPr>
+          <w:p>
+            <w:pPr>
+              <w:jc w:val="center"/>
+              <w:rPr>
+                <w:lang w:val="en-US"/>
+              </w:rPr>
+            </w:pPr>
+            <w:r>
+              <w:rPr>
+                <w:lang w:val="en-US"/>
+              </w:rPr>
+              <w:t>12.36</w:t>
+            </w:r>
+          </w:p>
+        </w:tc>
+        <w:tc>
+          <w:tcPr>
+            <w:tcW w:w="2032" w:type="dxa"/>
+          </w:tcPr>
+          <w:p>
+            <w:pPr>
+              <w:jc w:val="center"/>
+              <w:rPr>
+                <w:lang w:val="en-US"/>
+              </w:rPr>
+            </w:pPr>
+            <w:r>
+              <w:rPr>
+                <w:lang w:val="en-US"/>
+              </w:rPr>
+              <w:t>12.09</w:t>
+            </w:r>
+          </w:p>
+        </w:tc>
+        <w:tc>
+          <w:tcPr>
+            <w:tcW w:w="2199" w:type="dxa"/>
+          </w:tcPr>
+          <w:p>
+            <w:pPr>
+              <w:jc w:val="center"/>
+              <w:rPr>
+                <w:lang w:val="en-US"/>
+              </w:rPr>
+            </w:pPr>
+            <w:r>
+              <w:rPr>
+                <w:lang w:val="en-US"/>
+              </w:rPr>
+              <w:t>3.03</w:t>
+            </w:r>
+          </w:p>
+        </w:tc>
+        <w:tc>
+          <w:tcPr>
+            <w:tcW w:w="2392" w:type="dxa"/>
+          </w:tcPr>
+          <w:p>
+            <w:pPr>
+              <w:jc w:val="center"/>
+              <w:rPr>
+                <w:lang w:val="en-US"/>
+              </w:rPr>
+            </w:pPr>
+            <w:r>
+              <w:rPr>
+                <w:lang w:val="en-US"/>
+              </w:rPr>
+              <w:t>3.015</w:t>
+            </w:r>
+          </w:p>
+        </w:tc>
+      </w:tr>
+      <w:tr>
+        <w:tc>
+          <w:tcPr>
+            <w:tcW w:w="2393" w:type="dxa"/>
+          </w:tcPr>
+          <w:p>
+            <w:pPr>
+              <w:jc w:val="center"/>
+              <w:rPr>
+                <w:lang w:val="en-US"/>
+              </w:rPr>
+            </w:pPr>
+            <w:r>
+              <w:rPr>
+                <w:lang w:val="en-US"/>
+              </w:rPr>
+              <w:t>12.31</w:t>
+            </w:r>
+          </w:p>
+        </w:tc>
+        <w:tc>
+          <w:tcPr>
+            <w:tcW w:w="2032" w:type="dxa"/>
+          </w:tcPr>
+          <w:p>
+            <w:pPr>
+              <w:jc w:val="center"/>
+              <w:rPr>
+                <w:lang w:val="en-US"/>
+              </w:rPr>
+            </w:pPr>
+            <w:r>
+              <w:rPr>
+                <w:lang w:val="en-US"/>
+              </w:rPr>
+              <w:t>12.04</w:t>
+            </w:r>
+          </w:p>
+        </w:tc>
+        <w:tc>
+          <w:tcPr>
+            <w:tcW w:w="2199" w:type="dxa"/>
+          </w:tcPr>
+          <w:p>
+            <w:pPr>
+              <w:jc w:val="center"/>
+              <w:rPr>
+                <w:lang w:val="en-US"/>
+              </w:rPr>
+            </w:pPr>
+            <w:r>
+              <w:rPr>
+                <w:lang w:val="en-US"/>
+              </w:rPr>
+              <w:t>3.016</w:t>
+            </w:r>
+          </w:p>
+        </w:tc>
+        <w:tc>
+          <w:tcPr>
+            <w:tcW w:w="2392" w:type="dxa"/>
+          </w:tcPr>
+          <w:p>
+            <w:pPr>
+              <w:jc w:val="center"/>
+              <w:rPr>
+                <w:lang w:val="en-US"/>
+              </w:rPr>
+            </w:pPr>
+            <w:r>
+              <w:rPr>
+                <w:lang w:val="en-US"/>
+              </w:rPr>
+              <w:t>2.991</w:t>
+            </w:r>
+          </w:p>
+        </w:tc>
+      </w:tr>
+      <w:tr>
+        <w:tc>
+          <w:tcPr>
+            <w:tcW w:w="2393" w:type="dxa"/>
+          </w:tcPr>
+          <w:p>
+            <w:pPr>
+              <w:jc w:val="center"/>
+              <w:rPr>
+                <w:lang w:val="en-US"/>
+              </w:rPr>
+            </w:pPr>
+            <w:r>
+              <w:rPr>
+                <w:lang w:val="en-US"/>
+              </w:rPr>
+              <w:t>12.24</w:t>
+            </w:r>
+          </w:p>
+        </w:tc>
+        <w:tc>
+          <w:tcPr>
+            <w:tcW w:w="2032" w:type="dxa"/>
+          </w:tcPr>
+          <w:p>
+            <w:pPr>
+              <w:jc w:val="center"/>
+              <w:rPr>
+                <w:lang w:val="en-US"/>
+              </w:rPr>
+            </w:pPr>
+            <w:r>
+              <w:rPr>
+                <w:lang w:val="en-US"/>
+              </w:rPr>
+              <w:t>11.96</w:t>
+            </w:r>
+          </w:p>
+        </w:tc>
+        <w:tc>
+          <w:tcPr>
+            <w:tcW w:w="2199" w:type="dxa"/>
+          </w:tcPr>
+          <w:p>
+            <w:pPr>
+              <w:jc w:val="center"/>
+              <w:rPr>
+                <w:lang w:val="en-US"/>
+              </w:rPr>
+            </w:pPr>
+            <w:r>
+              <w:rPr>
+                <w:lang w:val="en-US"/>
+              </w:rPr>
+              <w:t>2.997</w:t>
+            </w:r>
+          </w:p>
+        </w:tc>
+        <w:tc>
+          <w:tcPr>
+            <w:tcW w:w="2392" w:type="dxa"/>
+          </w:tcPr>
+          <w:p>
+            <w:pPr>
+              <w:jc w:val="center"/>
+              <w:rPr>
+                <w:lang w:val="en-US"/>
+              </w:rPr>
+            </w:pPr>
+            <w:r>
+              <w:rPr>
+                <w:lang w:val="en-US"/>
+              </w:rPr>
+              <w:t>2.957</w:t>
+            </w:r>
+          </w:p>
+        </w:tc>
+      </w:tr>
+      <w:tr>
+        <w:tc>
+          <w:tcPr>
+            <w:tcW w:w="2393" w:type="dxa"/>
+          </w:tcPr>
+          <w:p>
+            <w:pPr>
+              <w:jc w:val="center"/>
+              <w:rPr>
+                <w:lang w:val="en-US"/>
+              </w:rPr>
+            </w:pPr>
+            <w:r>
+              <w:rPr>
+                <w:lang w:val="en-US"/>
+              </w:rPr>
+              <w:t>12.18</w:t>
+            </w:r>
+          </w:p>
+        </w:tc>
+        <w:tc>
+          <w:tcPr>
+            <w:tcW w:w="2032" w:type="dxa"/>
+          </w:tcPr>
+          <w:p>
+            <w:pPr>
+              <w:jc w:val="center"/>
+              <w:rPr>
+                <w:lang w:val="en-US"/>
+              </w:rPr>
+            </w:pPr>
+            <w:r>
+              <w:rPr>
+                <w:lang w:val="en-US"/>
+              </w:rPr>
+              <w:t>11.91</w:t>
+            </w:r>
+          </w:p>
+        </w:tc>
+        <w:tc>
+          <w:tcPr>
+            <w:tcW w:w="2199" w:type="dxa"/>
+          </w:tcPr>
+          <w:p>
+            <w:pPr>
+              <w:jc w:val="center"/>
+              <w:rPr>
+                <w:lang w:val="en-US"/>
+              </w:rPr>
+            </w:pPr>
+            <w:r>
+              <w:rPr>
+                <w:lang w:val="en-US"/>
+              </w:rPr>
+              <w:t>2.983</w:t>
+            </w:r>
+          </w:p>
+        </w:tc>
+        <w:tc>
+          <w:tcPr>
+            <w:tcW w:w="2392" w:type="dxa"/>
+          </w:tcPr>
+          <w:p>
+            <w:pPr>
+              <w:jc w:val="center"/>
+              <w:rPr>
+                <w:lang w:val="en-US"/>
+              </w:rPr>
+            </w:pPr>
+            <w:r>
+              <w:rPr>
+                <w:lang w:val="en-US"/>
+              </w:rPr>
+              <w:t>2.935</w:t>
+            </w:r>
+          </w:p>
+        </w:tc>
+      </w:tr>
+      <w:tr>
+        <w:tc>
+          <w:tcPr>
+            <w:tcW w:w="2393" w:type="dxa"/>
+          </w:tcPr>
+          <w:p>
+            <w:pPr>
+              <w:jc w:val="center"/>
+              <w:rPr>
+                <w:lang w:val="en-US"/>
+              </w:rPr>
+            </w:pPr>
+            <w:r>
+              <w:rPr>
+                <w:lang w:val="en-US"/>
+              </w:rPr>
+              <w:t>12.13</w:t>
+            </w:r>
+          </w:p>
+        </w:tc>
+        <w:tc>
+          <w:tcPr>
+            <w:tcW w:w="2032" w:type="dxa"/>
+          </w:tcPr>
+          <w:p>
+            <w:pPr>
+              <w:jc w:val="center"/>
+              <w:rPr>
+                <w:lang w:val="en-US"/>
+              </w:rPr>
+            </w:pPr>
+            <w:r>
+              <w:rPr>
+                <w:lang w:val="en-US"/>
+              </w:rPr>
+              <w:t>11.86</w:t>
+            </w:r>
+          </w:p>
+        </w:tc>
+        <w:tc>
+          <w:tcPr>
+            <w:tcW w:w="2199" w:type="dxa"/>
+          </w:tcPr>
+          <w:p>
+            <w:pPr>
+              <w:jc w:val="center"/>
+              <w:rPr>
+                <w:lang w:val="en-US"/>
+              </w:rPr>
+            </w:pPr>
+            <w:r>
+              <w:rPr>
+                <w:lang w:val="en-US"/>
+              </w:rPr>
+              <w:t>2.97</w:t>
+            </w:r>
+          </w:p>
+        </w:tc>
+        <w:tc>
+          <w:tcPr>
+            <w:tcW w:w="2392" w:type="dxa"/>
+          </w:tcPr>
+          <w:p>
+            <w:pPr>
+              <w:jc w:val="center"/>
+              <w:rPr>
+                <w:lang w:val="en-US"/>
+              </w:rPr>
+            </w:pPr>
+            <w:r>
+              <w:rPr>
+                <w:lang w:val="en-US"/>
+              </w:rPr>
+              <w:t>2.914</w:t>
+            </w:r>
+          </w:p>
+        </w:tc>
+      </w:tr>
+      <w:tr>
+        <w:tc>
+          <w:tcPr>
+            <w:tcW w:w="2393" w:type="dxa"/>
+          </w:tcPr>
+          <w:p>
+            <w:pPr>
+              <w:jc w:val="center"/>
+              <w:rPr>
+                <w:lang w:val="en-US"/>
+              </w:rPr>
+            </w:pPr>
+          </w:p>
+        </w:tc>
+        <w:tc>
+          <w:tcPr>
+            <w:tcW w:w="2032" w:type="dxa"/>
+          </w:tcPr>
+          <w:p>
+            <w:pPr>
+              <w:jc w:val="center"/>
+              <w:rPr>
+                <w:lang w:val="en-US"/>
+              </w:rPr>
+            </w:pPr>
+          </w:p>
+        </w:tc>
+        <w:tc>
+          <w:tcPr>
+            <w:tcW w:w="2199" w:type="dxa"/>
+          </w:tcPr>
+          <w:p>
+            <w:pPr>
+              <w:jc w:val="center"/>
+              <w:rPr>
+                <w:lang w:val="en-US"/>
+              </w:rPr>
+            </w:pPr>
+          </w:p>
+        </w:tc>
+        <w:tc>
+          <w:tcPr>
+            <w:tcW w:w="2392" w:type="dxa"/>
+          </w:tcPr>
+          <w:p>
+            <w:pPr>
+              <w:jc w:val="center"/>
+              <w:rPr>
+                <w:lang w:val="en-US"/>
+              </w:rPr>
+            </w:pPr>
+          </w:p>
+        </w:tc>
+      </w:tr>
+      <w:tr>
+        <w:tc>
+          <w:tcPr>
+            <w:tcW w:w="2393" w:type="dxa"/>
+          </w:tcPr>
+          <w:p>
+            <w:pPr>
+              <w:jc w:val="center"/>
+              <w:rPr>
+                <w:lang w:val="en-US"/>
+              </w:rPr>
+            </w:pPr>
+          </w:p>
+        </w:tc>
+        <w:tc>
+          <w:tcPr>
+            <w:tcW w:w="2032" w:type="dxa"/>
+          </w:tcPr>
+          <w:p>
+            <w:pPr>
+              <w:jc w:val="center"/>
+              <w:rPr>
+                <w:lang w:val="en-US"/>
+              </w:rPr>
+            </w:pPr>
+          </w:p>
+        </w:tc>
+        <w:tc>
+          <w:tcPr>
+            <w:tcW w:w="2199" w:type="dxa"/>
+          </w:tcPr>
+          <w:p>
+            <w:pPr>
+              <w:jc w:val="center"/>
+              <w:rPr>
+                <w:lang w:val="en-US"/>
+              </w:rPr>
+            </w:pPr>
+          </w:p>
+        </w:tc>
+        <w:tc>
+          <w:tcPr>
+            <w:tcW w:w="2392" w:type="dxa"/>
+          </w:tcPr>
+          <w:p>
+            <w:pPr>
+              <w:jc w:val="center"/>
+              <w:rPr>
+                <w:lang w:val="en-US"/>
+              </w:rPr>
+            </w:pPr>
+          </w:p>
+        </w:tc>
+      </w:tr>
+      <w:tr>
+        <w:tc>
+          <w:tcPr>
+            <w:tcW w:w="2393" w:type="dxa"/>
+          </w:tcPr>
+          <w:p>
+            <w:pPr>
+              <w:jc w:val="center"/>
+              <w:rPr>
+                <w:lang w:val="en-US"/>
+              </w:rPr>
+            </w:pPr>
+          </w:p>
+        </w:tc>
+        <w:tc>
+          <w:tcPr>
+            <w:tcW w:w="2032" w:type="dxa"/>
+          </w:tcPr>
+          <w:p>
+            <w:pPr>
+              <w:jc w:val="center"/>
+              <w:rPr>
+                <w:lang w:val="en-US"/>
+              </w:rPr>
+            </w:pPr>
+          </w:p>
+        </w:tc>
+        <w:tc>
+          <w:tcPr>
+            <w:tcW w:w="2199" w:type="dxa"/>
+          </w:tcPr>
+          <w:p>
+            <w:pPr>
+              <w:jc w:val="center"/>
+              <w:rPr>
+                <w:lang w:val="en-US"/>
+              </w:rPr>
+            </w:pPr>
+          </w:p>
+        </w:tc>
+        <w:tc>
+          <w:tcPr>
+            <w:tcW w:w="2392" w:type="dxa"/>
+          </w:tcPr>
+          <w:p>
+            <w:pPr>
+              <w:jc w:val="center"/>
+              <w:rPr>
+                <w:lang w:val="en-US"/>
+              </w:rPr>
+            </w:pPr>
+          </w:p>
+        </w:tc>
+      </w:tr>
+      <w:tr>
+        <w:tc>
+          <w:tcPr>
+            <w:tcW w:w="2393" w:type="dxa"/>
+          </w:tcPr>
+          <w:p>
+            <w:pPr>
+              <w:jc w:val="center"/>
+              <w:rPr>
+                <w:lang w:val="en-US"/>
+              </w:rPr>
+            </w:pPr>
+          </w:p>
+        </w:tc>
+        <w:tc>
+          <w:tcPr>
+            <w:tcW w:w="2032" w:type="dxa"/>
+          </w:tcPr>
+          <w:p>
+            <w:pPr>
+              <w:jc w:val="center"/>
+              <w:rPr>
+                <w:lang w:val="en-US"/>
+              </w:rPr>
+            </w:pPr>
+          </w:p>
+        </w:tc>
+        <w:tc>
+          <w:tcPr>
+            <w:tcW w:w="2199" w:type="dxa"/>
+          </w:tcPr>
+          <w:p>
+            <w:pPr>
+              <w:jc w:val="center"/>
+              <w:rPr>
+                <w:lang w:val="en-US"/>
+              </w:rPr>
+            </w:pPr>
+          </w:p>
+        </w:tc>
+        <w:tc>
+          <w:tcPr>
+            <w:tcW w:w="2392" w:type="dxa"/>
+          </w:tcPr>
+          <w:p>
+            <w:pPr>
+              <w:jc w:val="center"/>
+              <w:rPr>
+                <w:lang w:val="en-US"/>
+              </w:rPr>
+            </w:pPr>
+          </w:p>
+        </w:tc>
+      </w:tr>
+      <w:tr>
+        <w:tc>
+          <w:tcPr>
+            <w:tcW w:w="2393" w:type="dxa"/>
+          </w:tcPr>
+          <w:p>
+            <w:pPr>
+              <w:jc w:val="center"/>
+              <w:rPr>
+                <w:lang w:val="en-US"/>
+              </w:rPr>
+            </w:pPr>
+          </w:p>
+        </w:tc>
+        <w:tc>
+          <w:tcPr>
+            <w:tcW w:w="2032" w:type="dxa"/>
+          </w:tcPr>
+          <w:p>
+            <w:pPr>
+              <w:jc w:val="center"/>
+              <w:rPr>
+                <w:lang w:val="en-US"/>
+              </w:rPr>
+            </w:pPr>
+          </w:p>
+        </w:tc>
+        <w:tc>
+          <w:tcPr>
+            <w:tcW w:w="2199" w:type="dxa"/>
+          </w:tcPr>
+          <w:p>
+            <w:pPr>
+              <w:jc w:val="center"/>
+              <w:rPr>
+                <w:lang w:val="en-US"/>
+              </w:rPr>
+            </w:pPr>
+          </w:p>
+        </w:tc>
+        <w:tc>
+          <w:tcPr>
+            <w:tcW w:w="2392" w:type="dxa"/>
+          </w:tcPr>
+          <w:p>
+            <w:pPr>
+              <w:jc w:val="center"/>
+              <w:rPr>
+                <w:lang w:val="en-US"/>
+              </w:rPr>
+            </w:pPr>
+          </w:p>
+        </w:tc>
+      </w:tr>
+      <w:tr>
+        <w:tc>
+          <w:tcPr>
+            <w:tcW w:w="2393" w:type="dxa"/>
+          </w:tcPr>
+          <w:p>
+            <w:pPr>
+              <w:jc w:val="center"/>
+              <w:rPr>
+                <w:lang w:val="en-US"/>
+              </w:rPr>
+            </w:pPr>
+          </w:p>
+        </w:tc>
+        <w:tc>
+          <w:tcPr>
+            <w:tcW w:w="2032" w:type="dxa"/>
+          </w:tcPr>
+          <w:p>
+            <w:pPr>
+              <w:jc w:val="center"/>
+              <w:rPr>
+                <w:lang w:val="en-US"/>
+              </w:rPr>
+            </w:pPr>
+          </w:p>
+        </w:tc>
+        <w:tc>
+          <w:tcPr>
+            <w:tcW w:w="2199" w:type="dxa"/>
+          </w:tcPr>
+          <w:p>
+            <w:pPr>
+              <w:jc w:val="center"/>
+              <w:rPr>
+                <w:lang w:val="en-US"/>
+              </w:rPr>
+            </w:pPr>
+          </w:p>
+        </w:tc>
+        <w:tc>
+          <w:tcPr>
+            <w:tcW w:w="2392" w:type="dxa"/>
+          </w:tcPr>
+          <w:p>
+            <w:pPr>
+              <w:jc w:val="center"/>
+              <w:rPr>
+                <w:lang w:val="en-US"/>
+              </w:rPr>
+            </w:pPr>
           </w:p>
         </w:tc>
       </w:tr>
@@ -139,6 +984,20 @@
           <w:lang w:val="en-US"/>
         </w:rPr>
       </w:pPr>
+    </w:p>
+    <w:p>
+      <w:pPr>
+        <w:rPr>
+          <w:lang w:val="en-US"/>
+        </w:rPr>
+      </w:pPr>
+      <w:r>
+        <w:rPr>
+          <w:highlight w:val="yellow"/>
+          <w:lang w:val="en-US"/>
+        </w:rPr>
+        <w:t>calibration</w:t>
+      </w:r>
     </w:p>
     <w:sectPr>
       <w:pgSz w:w="11906" w:h="16838" w:code="9"/>

</xml_diff>

<commit_message>
#74 update battery status file
</commit_message>
<xml_diff>
--- a/Battery Status.docx
+++ b/Battery Status.docx
@@ -101,16 +101,14 @@
             <w:pPr>
               <w:jc w:val="center"/>
               <w:rPr>
-                <w:highlight w:val="yellow"/>
-                <w:lang w:val="en-US"/>
-              </w:rPr>
-            </w:pPr>
-            <w:r>
-              <w:rPr>
-                <w:highlight w:val="yellow"/>
-                <w:lang w:val="en-US"/>
-              </w:rPr>
-              <w:t>12.46</w:t>
+                <w:lang w:val="en-US"/>
+              </w:rPr>
+            </w:pPr>
+            <w:r>
+              <w:rPr>
+                <w:lang w:val="en-US"/>
+              </w:rPr>
+              <w:t>12.58</w:t>
             </w:r>
           </w:p>
         </w:tc>
@@ -122,23 +120,14 @@
             <w:pPr>
               <w:jc w:val="center"/>
               <w:rPr>
-                <w:highlight w:val="yellow"/>
-                <w:lang w:val="en-US"/>
-              </w:rPr>
-            </w:pPr>
-            <w:r>
-              <w:rPr>
-                <w:highlight w:val="yellow"/>
-                <w:lang w:val="en-US"/>
-              </w:rPr>
-              <w:t>12.</w:t>
-            </w:r>
-            <w:r>
-              <w:rPr>
-                <w:highlight w:val="yellow"/>
-                <w:lang w:val="en-US"/>
-              </w:rPr>
-              <w:t>19</w:t>
+                <w:lang w:val="en-US"/>
+              </w:rPr>
+            </w:pPr>
+            <w:r>
+              <w:rPr>
+                <w:lang w:val="en-US"/>
+              </w:rPr>
+              <w:t>12.27</w:t>
             </w:r>
           </w:p>
         </w:tc>
@@ -150,16 +139,14 @@
             <w:pPr>
               <w:jc w:val="center"/>
               <w:rPr>
-                <w:highlight w:val="yellow"/>
-                <w:lang w:val="en-US"/>
-              </w:rPr>
-            </w:pPr>
-            <w:r>
-              <w:rPr>
-                <w:highlight w:val="yellow"/>
-                <w:lang w:val="en-US"/>
-              </w:rPr>
-              <w:t>3.053</w:t>
+                <w:lang w:val="en-US"/>
+              </w:rPr>
+            </w:pPr>
+            <w:r>
+              <w:rPr>
+                <w:lang w:val="en-US"/>
+              </w:rPr>
+              <w:t>3.072</w:t>
             </w:r>
           </w:p>
         </w:tc>
@@ -171,16 +158,14 @@
             <w:pPr>
               <w:jc w:val="center"/>
               <w:rPr>
-                <w:highlight w:val="yellow"/>
-                <w:lang w:val="en-US"/>
-              </w:rPr>
-            </w:pPr>
-            <w:r>
-              <w:rPr>
-                <w:highlight w:val="yellow"/>
-                <w:lang w:val="en-US"/>
-              </w:rPr>
-              <w:t>3.054</w:t>
+                <w:lang w:val="en-US"/>
+              </w:rPr>
+            </w:pPr>
+            <w:r>
+              <w:rPr>
+                <w:lang w:val="en-US"/>
+              </w:rPr>
+              <w:t>3.084</w:t>
             </w:r>
           </w:p>
         </w:tc>
@@ -201,7 +186,7 @@
               <w:rPr>
                 <w:lang w:val="en-US"/>
               </w:rPr>
-              <w:t>12.41</w:t>
+              <w:t>12.48</w:t>
             </w:r>
           </w:p>
         </w:tc>
@@ -220,7 +205,7 @@
               <w:rPr>
                 <w:lang w:val="en-US"/>
               </w:rPr>
-              <w:t>12.14</w:t>
+              <w:t>12.20</w:t>
             </w:r>
           </w:p>
         </w:tc>
@@ -239,7 +224,7 @@
               <w:rPr>
                 <w:lang w:val="en-US"/>
               </w:rPr>
-              <w:t>3.042</w:t>
+              <w:t>3.055</w:t>
             </w:r>
           </w:p>
         </w:tc>
@@ -258,7 +243,7 @@
               <w:rPr>
                 <w:lang w:val="en-US"/>
               </w:rPr>
-              <w:t>3.037</w:t>
+              <w:t>3.056</w:t>
             </w:r>
           </w:p>
         </w:tc>
@@ -272,14 +257,16 @@
             <w:pPr>
               <w:jc w:val="center"/>
               <w:rPr>
-                <w:lang w:val="en-US"/>
-              </w:rPr>
-            </w:pPr>
-            <w:r>
-              <w:rPr>
-                <w:lang w:val="en-US"/>
-              </w:rPr>
-              <w:t>12.36</w:t>
+                <w:highlight w:val="yellow"/>
+                <w:lang w:val="en-US"/>
+              </w:rPr>
+            </w:pPr>
+            <w:r>
+              <w:rPr>
+                <w:highlight w:val="yellow"/>
+                <w:lang w:val="en-US"/>
+              </w:rPr>
+              <w:t>12.46</w:t>
             </w:r>
           </w:p>
         </w:tc>
@@ -291,14 +278,23 @@
             <w:pPr>
               <w:jc w:val="center"/>
               <w:rPr>
-                <w:lang w:val="en-US"/>
-              </w:rPr>
-            </w:pPr>
-            <w:r>
-              <w:rPr>
-                <w:lang w:val="en-US"/>
-              </w:rPr>
-              <w:t>12.09</w:t>
+                <w:highlight w:val="yellow"/>
+                <w:lang w:val="en-US"/>
+              </w:rPr>
+            </w:pPr>
+            <w:r>
+              <w:rPr>
+                <w:highlight w:val="yellow"/>
+                <w:lang w:val="en-US"/>
+              </w:rPr>
+              <w:t>12.</w:t>
+            </w:r>
+            <w:r>
+              <w:rPr>
+                <w:highlight w:val="yellow"/>
+                <w:lang w:val="en-US"/>
+              </w:rPr>
+              <w:t>19</w:t>
             </w:r>
           </w:p>
         </w:tc>
@@ -310,14 +306,16 @@
             <w:pPr>
               <w:jc w:val="center"/>
               <w:rPr>
-                <w:lang w:val="en-US"/>
-              </w:rPr>
-            </w:pPr>
-            <w:r>
-              <w:rPr>
-                <w:lang w:val="en-US"/>
-              </w:rPr>
-              <w:t>3.03</w:t>
+                <w:highlight w:val="yellow"/>
+                <w:lang w:val="en-US"/>
+              </w:rPr>
+            </w:pPr>
+            <w:r>
+              <w:rPr>
+                <w:highlight w:val="yellow"/>
+                <w:lang w:val="en-US"/>
+              </w:rPr>
+              <w:t>3.053</w:t>
             </w:r>
           </w:p>
         </w:tc>
@@ -329,14 +327,16 @@
             <w:pPr>
               <w:jc w:val="center"/>
               <w:rPr>
-                <w:lang w:val="en-US"/>
-              </w:rPr>
-            </w:pPr>
-            <w:r>
-              <w:rPr>
-                <w:lang w:val="en-US"/>
-              </w:rPr>
-              <w:t>3.015</w:t>
+                <w:highlight w:val="yellow"/>
+                <w:lang w:val="en-US"/>
+              </w:rPr>
+            </w:pPr>
+            <w:r>
+              <w:rPr>
+                <w:highlight w:val="yellow"/>
+                <w:lang w:val="en-US"/>
+              </w:rPr>
+              <w:t>3.054</w:t>
             </w:r>
           </w:p>
         </w:tc>
@@ -357,7 +357,7 @@
               <w:rPr>
                 <w:lang w:val="en-US"/>
               </w:rPr>
-              <w:t>12.31</w:t>
+              <w:t>12.43</w:t>
             </w:r>
           </w:p>
         </w:tc>
@@ -376,7 +376,7 @@
               <w:rPr>
                 <w:lang w:val="en-US"/>
               </w:rPr>
-              <w:t>12.04</w:t>
+              <w:t>12.13</w:t>
             </w:r>
           </w:p>
         </w:tc>
@@ -395,7 +395,7 @@
               <w:rPr>
                 <w:lang w:val="en-US"/>
               </w:rPr>
-              <w:t>3.016</w:t>
+              <w:t>3.039</w:t>
             </w:r>
           </w:p>
         </w:tc>
@@ -414,7 +414,7 @@
               <w:rPr>
                 <w:lang w:val="en-US"/>
               </w:rPr>
-              <w:t>2.991</w:t>
+              <w:t>3.029</w:t>
             </w:r>
           </w:p>
         </w:tc>
@@ -435,7 +435,7 @@
               <w:rPr>
                 <w:lang w:val="en-US"/>
               </w:rPr>
-              <w:t>12.24</w:t>
+              <w:t>12.41</w:t>
             </w:r>
           </w:p>
         </w:tc>
@@ -454,7 +454,7 @@
               <w:rPr>
                 <w:lang w:val="en-US"/>
               </w:rPr>
-              <w:t>11.96</w:t>
+              <w:t>12.14</w:t>
             </w:r>
           </w:p>
         </w:tc>
@@ -473,7 +473,7 @@
               <w:rPr>
                 <w:lang w:val="en-US"/>
               </w:rPr>
-              <w:t>2.997</w:t>
+              <w:t>3.042</w:t>
             </w:r>
           </w:p>
         </w:tc>
@@ -492,7 +492,7 @@
               <w:rPr>
                 <w:lang w:val="en-US"/>
               </w:rPr>
-              <w:t>2.957</w:t>
+              <w:t>3.037</w:t>
             </w:r>
           </w:p>
         </w:tc>
@@ -513,7 +513,7 @@
               <w:rPr>
                 <w:lang w:val="en-US"/>
               </w:rPr>
-              <w:t>12.18</w:t>
+              <w:t>12.36</w:t>
             </w:r>
           </w:p>
         </w:tc>
@@ -532,7 +532,7 @@
               <w:rPr>
                 <w:lang w:val="en-US"/>
               </w:rPr>
-              <w:t>11.91</w:t>
+              <w:t>12.09</w:t>
             </w:r>
           </w:p>
         </w:tc>
@@ -551,7 +551,7 @@
               <w:rPr>
                 <w:lang w:val="en-US"/>
               </w:rPr>
-              <w:t>2.983</w:t>
+              <w:t>3.03</w:t>
             </w:r>
           </w:p>
         </w:tc>
@@ -570,7 +570,7 @@
               <w:rPr>
                 <w:lang w:val="en-US"/>
               </w:rPr>
-              <w:t>2.935</w:t>
+              <w:t>3.015</w:t>
             </w:r>
           </w:p>
         </w:tc>
@@ -591,7 +591,7 @@
               <w:rPr>
                 <w:lang w:val="en-US"/>
               </w:rPr>
-              <w:t>12.13</w:t>
+              <w:t>12.31</w:t>
             </w:r>
           </w:p>
         </w:tc>
@@ -610,7 +610,7 @@
               <w:rPr>
                 <w:lang w:val="en-US"/>
               </w:rPr>
-              <w:t>11.86</w:t>
+              <w:t>12.04</w:t>
             </w:r>
           </w:p>
         </w:tc>
@@ -629,7 +629,7 @@
               <w:rPr>
                 <w:lang w:val="en-US"/>
               </w:rPr>
-              <w:t>2.97</w:t>
+              <w:t>3.016</w:t>
             </w:r>
           </w:p>
         </w:tc>
@@ -648,7 +648,7 @@
               <w:rPr>
                 <w:lang w:val="en-US"/>
               </w:rPr>
-              <w:t>2.914</w:t>
+              <w:t>2.991</w:t>
             </w:r>
           </w:p>
         </w:tc>
@@ -665,6 +665,18 @@
                 <w:lang w:val="en-US"/>
               </w:rPr>
             </w:pPr>
+            <w:r>
+              <w:rPr>
+                <w:lang w:val="en-US"/>
+              </w:rPr>
+              <w:t>12.3</w:t>
+            </w:r>
+            <w:r>
+              <w:rPr>
+                <w:lang w:val="en-US"/>
+              </w:rPr>
+              <w:t>0</w:t>
+            </w:r>
           </w:p>
         </w:tc>
         <w:tc>
@@ -678,6 +690,12 @@
                 <w:lang w:val="en-US"/>
               </w:rPr>
             </w:pPr>
+            <w:r>
+              <w:rPr>
+                <w:lang w:val="en-US"/>
+              </w:rPr>
+              <w:t>12.00</w:t>
+            </w:r>
           </w:p>
         </w:tc>
         <w:tc>
@@ -691,6 +709,12 @@
                 <w:lang w:val="en-US"/>
               </w:rPr>
             </w:pPr>
+            <w:r>
+              <w:rPr>
+                <w:lang w:val="en-US"/>
+              </w:rPr>
+              <w:t>3.003</w:t>
+            </w:r>
           </w:p>
         </w:tc>
         <w:tc>
@@ -704,6 +728,12 @@
                 <w:lang w:val="en-US"/>
               </w:rPr>
             </w:pPr>
+            <w:r>
+              <w:rPr>
+                <w:lang w:val="en-US"/>
+              </w:rPr>
+              <w:t>2.972</w:t>
+            </w:r>
           </w:p>
         </w:tc>
       </w:tr>
@@ -719,6 +749,12 @@
                 <w:lang w:val="en-US"/>
               </w:rPr>
             </w:pPr>
+            <w:r>
+              <w:rPr>
+                <w:lang w:val="en-US"/>
+              </w:rPr>
+              <w:t>12.24</w:t>
+            </w:r>
           </w:p>
         </w:tc>
         <w:tc>
@@ -732,6 +768,12 @@
                 <w:lang w:val="en-US"/>
               </w:rPr>
             </w:pPr>
+            <w:r>
+              <w:rPr>
+                <w:lang w:val="en-US"/>
+              </w:rPr>
+              <w:t>11.96</w:t>
+            </w:r>
           </w:p>
         </w:tc>
         <w:tc>
@@ -745,6 +787,12 @@
                 <w:lang w:val="en-US"/>
               </w:rPr>
             </w:pPr>
+            <w:r>
+              <w:rPr>
+                <w:lang w:val="en-US"/>
+              </w:rPr>
+              <w:t>2.997</w:t>
+            </w:r>
           </w:p>
         </w:tc>
         <w:tc>
@@ -758,6 +806,420 @@
                 <w:lang w:val="en-US"/>
               </w:rPr>
             </w:pPr>
+            <w:r>
+              <w:rPr>
+                <w:lang w:val="en-US"/>
+              </w:rPr>
+              <w:t>2.957</w:t>
+            </w:r>
+          </w:p>
+        </w:tc>
+      </w:tr>
+      <w:tr>
+        <w:tc>
+          <w:tcPr>
+            <w:tcW w:w="2393" w:type="dxa"/>
+          </w:tcPr>
+          <w:p>
+            <w:pPr>
+              <w:jc w:val="center"/>
+              <w:rPr>
+                <w:lang w:val="en-US"/>
+              </w:rPr>
+            </w:pPr>
+            <w:r>
+              <w:rPr>
+                <w:lang w:val="en-US"/>
+              </w:rPr>
+              <w:t>12.</w:t>
+            </w:r>
+            <w:r>
+              <w:rPr>
+                <w:lang w:val="en-US"/>
+              </w:rPr>
+              <w:t>19</w:t>
+            </w:r>
+          </w:p>
+        </w:tc>
+        <w:tc>
+          <w:tcPr>
+            <w:tcW w:w="2032" w:type="dxa"/>
+          </w:tcPr>
+          <w:p>
+            <w:pPr>
+              <w:jc w:val="center"/>
+              <w:rPr>
+                <w:lang w:val="en-US"/>
+              </w:rPr>
+            </w:pPr>
+            <w:r>
+              <w:rPr>
+                <w:lang w:val="en-US"/>
+              </w:rPr>
+              <w:t>11.9</w:t>
+            </w:r>
+            <w:r>
+              <w:rPr>
+                <w:lang w:val="en-US"/>
+              </w:rPr>
+              <w:t>1</w:t>
+            </w:r>
+          </w:p>
+        </w:tc>
+        <w:tc>
+          <w:tcPr>
+            <w:tcW w:w="2199" w:type="dxa"/>
+          </w:tcPr>
+          <w:p>
+            <w:pPr>
+              <w:jc w:val="center"/>
+              <w:rPr>
+                <w:lang w:val="en-US"/>
+              </w:rPr>
+            </w:pPr>
+            <w:r>
+              <w:rPr>
+                <w:lang w:val="en-US"/>
+              </w:rPr>
+              <w:t>2.9</w:t>
+            </w:r>
+            <w:r>
+              <w:rPr>
+                <w:lang w:val="en-US"/>
+              </w:rPr>
+              <w:t>83</w:t>
+            </w:r>
+          </w:p>
+        </w:tc>
+        <w:tc>
+          <w:tcPr>
+            <w:tcW w:w="2392" w:type="dxa"/>
+          </w:tcPr>
+          <w:p>
+            <w:pPr>
+              <w:jc w:val="center"/>
+              <w:rPr>
+                <w:lang w:val="en-US"/>
+              </w:rPr>
+            </w:pPr>
+            <w:r>
+              <w:rPr>
+                <w:lang w:val="en-US"/>
+              </w:rPr>
+              <w:t>2.936</w:t>
+            </w:r>
+          </w:p>
+        </w:tc>
+      </w:tr>
+      <w:tr>
+        <w:tc>
+          <w:tcPr>
+            <w:tcW w:w="2393" w:type="dxa"/>
+          </w:tcPr>
+          <w:p>
+            <w:pPr>
+              <w:jc w:val="center"/>
+              <w:rPr>
+                <w:lang w:val="en-US"/>
+              </w:rPr>
+            </w:pPr>
+            <w:r>
+              <w:rPr>
+                <w:lang w:val="en-US"/>
+              </w:rPr>
+              <w:t>12.18</w:t>
+            </w:r>
+          </w:p>
+        </w:tc>
+        <w:tc>
+          <w:tcPr>
+            <w:tcW w:w="2032" w:type="dxa"/>
+          </w:tcPr>
+          <w:p>
+            <w:pPr>
+              <w:jc w:val="center"/>
+              <w:rPr>
+                <w:lang w:val="en-US"/>
+              </w:rPr>
+            </w:pPr>
+            <w:r>
+              <w:rPr>
+                <w:lang w:val="en-US"/>
+              </w:rPr>
+              <w:t>11.91</w:t>
+            </w:r>
+          </w:p>
+        </w:tc>
+        <w:tc>
+          <w:tcPr>
+            <w:tcW w:w="2199" w:type="dxa"/>
+          </w:tcPr>
+          <w:p>
+            <w:pPr>
+              <w:jc w:val="center"/>
+              <w:rPr>
+                <w:lang w:val="en-US"/>
+              </w:rPr>
+            </w:pPr>
+            <w:r>
+              <w:rPr>
+                <w:lang w:val="en-US"/>
+              </w:rPr>
+              <w:t>2.983</w:t>
+            </w:r>
+          </w:p>
+        </w:tc>
+        <w:tc>
+          <w:tcPr>
+            <w:tcW w:w="2392" w:type="dxa"/>
+          </w:tcPr>
+          <w:p>
+            <w:pPr>
+              <w:jc w:val="center"/>
+              <w:rPr>
+                <w:lang w:val="en-US"/>
+              </w:rPr>
+            </w:pPr>
+            <w:r>
+              <w:rPr>
+                <w:lang w:val="en-US"/>
+              </w:rPr>
+              <w:t>2.935</w:t>
+            </w:r>
+          </w:p>
+        </w:tc>
+      </w:tr>
+      <w:tr>
+        <w:tc>
+          <w:tcPr>
+            <w:tcW w:w="2393" w:type="dxa"/>
+          </w:tcPr>
+          <w:p>
+            <w:pPr>
+              <w:jc w:val="center"/>
+              <w:rPr>
+                <w:lang w:val="en-US"/>
+              </w:rPr>
+            </w:pPr>
+            <w:r>
+              <w:rPr>
+                <w:lang w:val="en-US"/>
+              </w:rPr>
+              <w:t>12.13</w:t>
+            </w:r>
+          </w:p>
+        </w:tc>
+        <w:tc>
+          <w:tcPr>
+            <w:tcW w:w="2032" w:type="dxa"/>
+          </w:tcPr>
+          <w:p>
+            <w:pPr>
+              <w:jc w:val="center"/>
+              <w:rPr>
+                <w:lang w:val="en-US"/>
+              </w:rPr>
+            </w:pPr>
+            <w:r>
+              <w:rPr>
+                <w:lang w:val="en-US"/>
+              </w:rPr>
+              <w:t>11.86</w:t>
+            </w:r>
+          </w:p>
+        </w:tc>
+        <w:tc>
+          <w:tcPr>
+            <w:tcW w:w="2199" w:type="dxa"/>
+          </w:tcPr>
+          <w:p>
+            <w:pPr>
+              <w:jc w:val="center"/>
+              <w:rPr>
+                <w:lang w:val="en-US"/>
+              </w:rPr>
+            </w:pPr>
+            <w:r>
+              <w:rPr>
+                <w:lang w:val="en-US"/>
+              </w:rPr>
+              <w:t>2.97</w:t>
+            </w:r>
+          </w:p>
+        </w:tc>
+        <w:tc>
+          <w:tcPr>
+            <w:tcW w:w="2392" w:type="dxa"/>
+          </w:tcPr>
+          <w:p>
+            <w:pPr>
+              <w:jc w:val="center"/>
+              <w:rPr>
+                <w:lang w:val="en-US"/>
+              </w:rPr>
+            </w:pPr>
+            <w:r>
+              <w:rPr>
+                <w:lang w:val="en-US"/>
+              </w:rPr>
+              <w:t>2.914</w:t>
+            </w:r>
+          </w:p>
+        </w:tc>
+      </w:tr>
+      <w:tr>
+        <w:tc>
+          <w:tcPr>
+            <w:tcW w:w="2393" w:type="dxa"/>
+          </w:tcPr>
+          <w:p>
+            <w:pPr>
+              <w:jc w:val="center"/>
+              <w:rPr>
+                <w:lang w:val="en-US"/>
+              </w:rPr>
+            </w:pPr>
+            <w:r>
+              <w:rPr>
+                <w:lang w:val="en-US"/>
+              </w:rPr>
+              <w:t>12.12</w:t>
+            </w:r>
+          </w:p>
+        </w:tc>
+        <w:tc>
+          <w:tcPr>
+            <w:tcW w:w="2032" w:type="dxa"/>
+          </w:tcPr>
+          <w:p>
+            <w:pPr>
+              <w:jc w:val="center"/>
+              <w:rPr>
+                <w:lang w:val="en-US"/>
+              </w:rPr>
+            </w:pPr>
+            <w:r>
+              <w:rPr>
+                <w:lang w:val="en-US"/>
+              </w:rPr>
+              <w:t>11.82</w:t>
+            </w:r>
+          </w:p>
+        </w:tc>
+        <w:tc>
+          <w:tcPr>
+            <w:tcW w:w="2199" w:type="dxa"/>
+          </w:tcPr>
+          <w:p>
+            <w:pPr>
+              <w:jc w:val="center"/>
+              <w:rPr>
+                <w:lang w:val="en-US"/>
+              </w:rPr>
+            </w:pPr>
+            <w:r>
+              <w:rPr>
+                <w:lang w:val="en-US"/>
+              </w:rPr>
+              <w:t>2.961</w:t>
+            </w:r>
+          </w:p>
+        </w:tc>
+        <w:tc>
+          <w:tcPr>
+            <w:tcW w:w="2392" w:type="dxa"/>
+          </w:tcPr>
+          <w:p>
+            <w:pPr>
+              <w:jc w:val="center"/>
+              <w:rPr>
+                <w:lang w:val="en-US"/>
+              </w:rPr>
+            </w:pPr>
+            <w:r>
+              <w:rPr>
+                <w:lang w:val="en-US"/>
+              </w:rPr>
+              <w:t>2.902</w:t>
+            </w:r>
+          </w:p>
+        </w:tc>
+      </w:tr>
+      <w:tr>
+        <w:tc>
+          <w:tcPr>
+            <w:tcW w:w="2393" w:type="dxa"/>
+          </w:tcPr>
+          <w:p>
+            <w:pPr>
+              <w:jc w:val="center"/>
+              <w:rPr>
+                <w:lang w:val="en-US"/>
+              </w:rPr>
+            </w:pPr>
+            <w:r>
+              <w:rPr>
+                <w:lang w:val="en-US"/>
+              </w:rPr>
+              <w:t>12.10</w:t>
+            </w:r>
+          </w:p>
+        </w:tc>
+        <w:tc>
+          <w:tcPr>
+            <w:tcW w:w="2032" w:type="dxa"/>
+          </w:tcPr>
+          <w:p>
+            <w:pPr>
+              <w:jc w:val="center"/>
+              <w:rPr>
+                <w:lang w:val="en-US"/>
+              </w:rPr>
+            </w:pPr>
+            <w:r>
+              <w:rPr>
+                <w:lang w:val="en-US"/>
+              </w:rPr>
+              <w:t>11.80</w:t>
+            </w:r>
+          </w:p>
+        </w:tc>
+        <w:tc>
+          <w:tcPr>
+            <w:tcW w:w="2199" w:type="dxa"/>
+          </w:tcPr>
+          <w:p>
+            <w:pPr>
+              <w:jc w:val="center"/>
+              <w:rPr>
+                <w:lang w:val="en-US"/>
+              </w:rPr>
+            </w:pPr>
+            <w:r>
+              <w:rPr>
+                <w:lang w:val="en-US"/>
+              </w:rPr>
+              <w:t>2.956</w:t>
+            </w:r>
+          </w:p>
+        </w:tc>
+        <w:tc>
+          <w:tcPr>
+            <w:tcW w:w="2392" w:type="dxa"/>
+          </w:tcPr>
+          <w:p>
+            <w:pPr>
+              <w:jc w:val="center"/>
+              <w:rPr>
+                <w:lang w:val="en-US"/>
+              </w:rPr>
+            </w:pPr>
+            <w:r>
+              <w:rPr>
+                <w:lang w:val="en-US"/>
+              </w:rPr>
+              <w:t>2.891</w:t>
+            </w:r>
           </w:p>
         </w:tc>
       </w:tr>

</xml_diff>

<commit_message>
#75 BIG UPDATE battery status file
</commit_message>
<xml_diff>
--- a/Battery Status.docx
+++ b/Battery Status.docx
@@ -9,15 +9,16 @@
         <w:tblLook w:val="04A0" w:firstRow="1" w:lastRow="0" w:firstColumn="1" w:lastColumn="0" w:noHBand="0" w:noVBand="1"/>
       </w:tblPr>
       <w:tblGrid>
-        <w:gridCol w:w="2393"/>
-        <w:gridCol w:w="2032"/>
-        <w:gridCol w:w="2199"/>
-        <w:gridCol w:w="2392"/>
+        <w:gridCol w:w="1912"/>
+        <w:gridCol w:w="1823"/>
+        <w:gridCol w:w="1717"/>
+        <w:gridCol w:w="1944"/>
+        <w:gridCol w:w="1620"/>
       </w:tblGrid>
       <w:tr>
         <w:tc>
           <w:tcPr>
-            <w:tcW w:w="2393" w:type="dxa"/>
+            <w:tcW w:w="1912" w:type="dxa"/>
           </w:tcPr>
           <w:p>
             <w:pPr>
@@ -36,7 +37,7 @@
         </w:tc>
         <w:tc>
           <w:tcPr>
-            <w:tcW w:w="2032" w:type="dxa"/>
+            <w:tcW w:w="1823" w:type="dxa"/>
           </w:tcPr>
           <w:p>
             <w:pPr>
@@ -55,7 +56,7 @@
         </w:tc>
         <w:tc>
           <w:tcPr>
-            <w:tcW w:w="2199" w:type="dxa"/>
+            <w:tcW w:w="1717" w:type="dxa"/>
           </w:tcPr>
           <w:p>
             <w:pPr>
@@ -74,7 +75,7 @@
         </w:tc>
         <w:tc>
           <w:tcPr>
-            <w:tcW w:w="2392" w:type="dxa"/>
+            <w:tcW w:w="1944" w:type="dxa"/>
           </w:tcPr>
           <w:p>
             <w:pPr>
@@ -89,23 +90,46 @@
               </w:rPr>
               <w:t>Monitor</w:t>
             </w:r>
+          </w:p>
+        </w:tc>
+        <w:tc>
+          <w:tcPr>
+            <w:tcW w:w="1620" w:type="dxa"/>
+          </w:tcPr>
+          <w:p>
+            <w:pPr>
+              <w:jc w:val="center"/>
+              <w:rPr>
+                <w:lang w:val="en-US"/>
+              </w:rPr>
+            </w:pPr>
+            <w:proofErr w:type="spellStart"/>
+            <w:r>
+              <w:rPr>
+                <w:lang w:val="en-US"/>
+              </w:rPr>
+              <w:t>Differience</w:t>
+            </w:r>
+            <w:proofErr w:type="spellEnd"/>
           </w:p>
         </w:tc>
       </w:tr>
       <w:tr>
         <w:tc>
           <w:tcPr>
-            <w:tcW w:w="2393" w:type="dxa"/>
-          </w:tcPr>
-          <w:p>
-            <w:pPr>
-              <w:jc w:val="center"/>
-              <w:rPr>
-                <w:lang w:val="en-US"/>
-              </w:rPr>
-            </w:pPr>
-            <w:r>
-              <w:rPr>
+            <w:tcW w:w="1912" w:type="dxa"/>
+          </w:tcPr>
+          <w:p>
+            <w:pPr>
+              <w:jc w:val="center"/>
+              <w:rPr>
+                <w:highlight w:val="yellow"/>
+                <w:lang w:val="en-US"/>
+              </w:rPr>
+            </w:pPr>
+            <w:r>
+              <w:rPr>
+                <w:highlight w:val="yellow"/>
                 <w:lang w:val="en-US"/>
               </w:rPr>
               <w:t>12.58</w:t>
@@ -114,17 +138,19 @@
         </w:tc>
         <w:tc>
           <w:tcPr>
-            <w:tcW w:w="2032" w:type="dxa"/>
-          </w:tcPr>
-          <w:p>
-            <w:pPr>
-              <w:jc w:val="center"/>
-              <w:rPr>
-                <w:lang w:val="en-US"/>
-              </w:rPr>
-            </w:pPr>
-            <w:r>
-              <w:rPr>
+            <w:tcW w:w="1823" w:type="dxa"/>
+          </w:tcPr>
+          <w:p>
+            <w:pPr>
+              <w:jc w:val="center"/>
+              <w:rPr>
+                <w:highlight w:val="yellow"/>
+                <w:lang w:val="en-US"/>
+              </w:rPr>
+            </w:pPr>
+            <w:r>
+              <w:rPr>
+                <w:highlight w:val="yellow"/>
                 <w:lang w:val="en-US"/>
               </w:rPr>
               <w:t>12.27</w:t>
@@ -133,17 +159,19 @@
         </w:tc>
         <w:tc>
           <w:tcPr>
-            <w:tcW w:w="2199" w:type="dxa"/>
-          </w:tcPr>
-          <w:p>
-            <w:pPr>
-              <w:jc w:val="center"/>
-              <w:rPr>
-                <w:lang w:val="en-US"/>
-              </w:rPr>
-            </w:pPr>
-            <w:r>
-              <w:rPr>
+            <w:tcW w:w="1717" w:type="dxa"/>
+          </w:tcPr>
+          <w:p>
+            <w:pPr>
+              <w:jc w:val="center"/>
+              <w:rPr>
+                <w:highlight w:val="yellow"/>
+                <w:lang w:val="en-US"/>
+              </w:rPr>
+            </w:pPr>
+            <w:r>
+              <w:rPr>
+                <w:highlight w:val="yellow"/>
                 <w:lang w:val="en-US"/>
               </w:rPr>
               <w:t>3.072</w:t>
@@ -152,20 +180,43 @@
         </w:tc>
         <w:tc>
           <w:tcPr>
-            <w:tcW w:w="2392" w:type="dxa"/>
-          </w:tcPr>
-          <w:p>
-            <w:pPr>
-              <w:jc w:val="center"/>
-              <w:rPr>
-                <w:lang w:val="en-US"/>
-              </w:rPr>
-            </w:pPr>
-            <w:r>
-              <w:rPr>
-                <w:lang w:val="en-US"/>
-              </w:rPr>
-              <w:t>3.084</w:t>
+            <w:tcW w:w="1944" w:type="dxa"/>
+            <w:vAlign w:val="bottom"/>
+          </w:tcPr>
+          <w:p>
+            <w:pPr>
+              <w:jc w:val="center"/>
+              <w:rPr>
+                <w:highlight w:val="yellow"/>
+                <w:lang w:val="en-US"/>
+              </w:rPr>
+            </w:pPr>
+            <w:r>
+              <w:rPr>
+                <w:highlight w:val="yellow"/>
+              </w:rPr>
+              <w:t>3.072</w:t>
+            </w:r>
+          </w:p>
+        </w:tc>
+        <w:tc>
+          <w:tcPr>
+            <w:tcW w:w="1620" w:type="dxa"/>
+            <w:vAlign w:val="bottom"/>
+          </w:tcPr>
+          <w:p>
+            <w:pPr>
+              <w:jc w:val="center"/>
+              <w:rPr>
+                <w:highlight w:val="yellow"/>
+                <w:lang w:val="en-US"/>
+              </w:rPr>
+            </w:pPr>
+            <w:r>
+              <w:rPr>
+                <w:highlight w:val="yellow"/>
+              </w:rPr>
+              <w:t>0</w:t>
             </w:r>
           </w:p>
         </w:tc>
@@ -173,7 +224,7 @@
       <w:tr>
         <w:tc>
           <w:tcPr>
-            <w:tcW w:w="2393" w:type="dxa"/>
+            <w:tcW w:w="1912" w:type="dxa"/>
           </w:tcPr>
           <w:p>
             <w:pPr>
@@ -192,7 +243,7 @@
         </w:tc>
         <w:tc>
           <w:tcPr>
-            <w:tcW w:w="2032" w:type="dxa"/>
+            <w:tcW w:w="1823" w:type="dxa"/>
           </w:tcPr>
           <w:p>
             <w:pPr>
@@ -211,7 +262,7 @@
         </w:tc>
         <w:tc>
           <w:tcPr>
-            <w:tcW w:w="2199" w:type="dxa"/>
+            <w:tcW w:w="1717" w:type="dxa"/>
           </w:tcPr>
           <w:p>
             <w:pPr>
@@ -230,20 +281,35 @@
         </w:tc>
         <w:tc>
           <w:tcPr>
-            <w:tcW w:w="2392" w:type="dxa"/>
-          </w:tcPr>
-          <w:p>
-            <w:pPr>
-              <w:jc w:val="center"/>
-              <w:rPr>
-                <w:lang w:val="en-US"/>
-              </w:rPr>
-            </w:pPr>
-            <w:r>
-              <w:rPr>
-                <w:lang w:val="en-US"/>
-              </w:rPr>
-              <w:t>3.056</w:t>
+            <w:tcW w:w="1944" w:type="dxa"/>
+            <w:vAlign w:val="bottom"/>
+          </w:tcPr>
+          <w:p>
+            <w:pPr>
+              <w:jc w:val="center"/>
+              <w:rPr>
+                <w:lang w:val="en-US"/>
+              </w:rPr>
+            </w:pPr>
+            <w:r>
+              <w:t>3.044</w:t>
+            </w:r>
+          </w:p>
+        </w:tc>
+        <w:tc>
+          <w:tcPr>
+            <w:tcW w:w="1620" w:type="dxa"/>
+            <w:vAlign w:val="bottom"/>
+          </w:tcPr>
+          <w:p>
+            <w:pPr>
+              <w:jc w:val="center"/>
+              <w:rPr>
+                <w:lang w:val="en-US"/>
+              </w:rPr>
+            </w:pPr>
+            <w:r>
+              <w:t>0.011</w:t>
             </w:r>
           </w:p>
         </w:tc>
@@ -251,7 +317,65 @@
       <w:tr>
         <w:tc>
           <w:tcPr>
-            <w:tcW w:w="2393" w:type="dxa"/>
+            <w:tcW w:w="1912" w:type="dxa"/>
+          </w:tcPr>
+          <w:p>
+            <w:pPr>
+              <w:jc w:val="center"/>
+              <w:rPr>
+                <w:lang w:val="en-US"/>
+              </w:rPr>
+            </w:pPr>
+            <w:r>
+              <w:rPr>
+                <w:lang w:val="en-US"/>
+              </w:rPr>
+              <w:t>12.46</w:t>
+            </w:r>
+          </w:p>
+        </w:tc>
+        <w:tc>
+          <w:tcPr>
+            <w:tcW w:w="1823" w:type="dxa"/>
+          </w:tcPr>
+          <w:p>
+            <w:pPr>
+              <w:jc w:val="center"/>
+              <w:rPr>
+                <w:lang w:val="en-US"/>
+              </w:rPr>
+            </w:pPr>
+            <w:r>
+              <w:rPr>
+                <w:lang w:val="en-US"/>
+              </w:rPr>
+              <w:t>12.19</w:t>
+            </w:r>
+          </w:p>
+        </w:tc>
+        <w:tc>
+          <w:tcPr>
+            <w:tcW w:w="1717" w:type="dxa"/>
+          </w:tcPr>
+          <w:p>
+            <w:pPr>
+              <w:jc w:val="center"/>
+              <w:rPr>
+                <w:lang w:val="en-US"/>
+              </w:rPr>
+            </w:pPr>
+            <w:r>
+              <w:rPr>
+                <w:lang w:val="en-US"/>
+              </w:rPr>
+              <w:t>3.053</w:t>
+            </w:r>
+          </w:p>
+        </w:tc>
+        <w:tc>
+          <w:tcPr>
+            <w:tcW w:w="1944" w:type="dxa"/>
+            <w:vAlign w:val="bottom"/>
           </w:tcPr>
           <w:p>
             <w:pPr>
@@ -262,81 +386,37 @@
               </w:rPr>
             </w:pPr>
             <w:r>
+              <w:t>3.0</w:t>
+            </w:r>
+            <w:r>
+              <w:rPr>
+                <w:lang w:val="en-US"/>
+              </w:rPr>
+              <w:t>39</w:t>
+            </w:r>
+          </w:p>
+        </w:tc>
+        <w:tc>
+          <w:tcPr>
+            <w:tcW w:w="1620" w:type="dxa"/>
+            <w:vAlign w:val="bottom"/>
+          </w:tcPr>
+          <w:p>
+            <w:pPr>
+              <w:jc w:val="center"/>
               <w:rPr>
                 <w:highlight w:val="yellow"/>
                 <w:lang w:val="en-US"/>
               </w:rPr>
-              <w:t>12.46</w:t>
-            </w:r>
-          </w:p>
-        </w:tc>
-        <w:tc>
-          <w:tcPr>
-            <w:tcW w:w="2032" w:type="dxa"/>
-          </w:tcPr>
-          <w:p>
-            <w:pPr>
-              <w:jc w:val="center"/>
-              <w:rPr>
-                <w:highlight w:val="yellow"/>
-                <w:lang w:val="en-US"/>
-              </w:rPr>
-            </w:pPr>
-            <w:r>
-              <w:rPr>
-                <w:highlight w:val="yellow"/>
-                <w:lang w:val="en-US"/>
-              </w:rPr>
-              <w:t>12.</w:t>
-            </w:r>
-            <w:r>
-              <w:rPr>
-                <w:highlight w:val="yellow"/>
-                <w:lang w:val="en-US"/>
-              </w:rPr>
-              <w:t>19</w:t>
-            </w:r>
-          </w:p>
-        </w:tc>
-        <w:tc>
-          <w:tcPr>
-            <w:tcW w:w="2199" w:type="dxa"/>
-          </w:tcPr>
-          <w:p>
-            <w:pPr>
-              <w:jc w:val="center"/>
-              <w:rPr>
-                <w:highlight w:val="yellow"/>
-                <w:lang w:val="en-US"/>
-              </w:rPr>
-            </w:pPr>
-            <w:r>
-              <w:rPr>
-                <w:highlight w:val="yellow"/>
-                <w:lang w:val="en-US"/>
-              </w:rPr>
-              <w:t>3.053</w:t>
-            </w:r>
-          </w:p>
-        </w:tc>
-        <w:tc>
-          <w:tcPr>
-            <w:tcW w:w="2392" w:type="dxa"/>
-          </w:tcPr>
-          <w:p>
-            <w:pPr>
-              <w:jc w:val="center"/>
-              <w:rPr>
-                <w:highlight w:val="yellow"/>
-                <w:lang w:val="en-US"/>
-              </w:rPr>
-            </w:pPr>
-            <w:r>
-              <w:rPr>
-                <w:highlight w:val="yellow"/>
-                <w:lang w:val="en-US"/>
-              </w:rPr>
-              <w:t>3.054</w:t>
+            </w:pPr>
+            <w:r>
+              <w:t>0.01</w:t>
+            </w:r>
+            <w:r>
+              <w:rPr>
+                <w:lang w:val="en-US"/>
+              </w:rPr>
+              <w:t>4</w:t>
             </w:r>
           </w:p>
         </w:tc>
@@ -344,7 +424,7 @@
       <w:tr>
         <w:tc>
           <w:tcPr>
-            <w:tcW w:w="2393" w:type="dxa"/>
+            <w:tcW w:w="1912" w:type="dxa"/>
           </w:tcPr>
           <w:p>
             <w:pPr>
@@ -363,7 +443,7 @@
         </w:tc>
         <w:tc>
           <w:tcPr>
-            <w:tcW w:w="2032" w:type="dxa"/>
+            <w:tcW w:w="1823" w:type="dxa"/>
           </w:tcPr>
           <w:p>
             <w:pPr>
@@ -382,7 +462,7 @@
         </w:tc>
         <w:tc>
           <w:tcPr>
-            <w:tcW w:w="2199" w:type="dxa"/>
+            <w:tcW w:w="1717" w:type="dxa"/>
           </w:tcPr>
           <w:p>
             <w:pPr>
@@ -401,20 +481,47 @@
         </w:tc>
         <w:tc>
           <w:tcPr>
-            <w:tcW w:w="2392" w:type="dxa"/>
-          </w:tcPr>
-          <w:p>
-            <w:pPr>
-              <w:jc w:val="center"/>
-              <w:rPr>
-                <w:lang w:val="en-US"/>
-              </w:rPr>
-            </w:pPr>
-            <w:r>
-              <w:rPr>
-                <w:lang w:val="en-US"/>
-              </w:rPr>
-              <w:t>3.029</w:t>
+            <w:tcW w:w="1944" w:type="dxa"/>
+            <w:vAlign w:val="bottom"/>
+          </w:tcPr>
+          <w:p>
+            <w:pPr>
+              <w:jc w:val="center"/>
+              <w:rPr>
+                <w:lang w:val="en-US"/>
+              </w:rPr>
+            </w:pPr>
+            <w:r>
+              <w:t>3.0</w:t>
+            </w:r>
+            <w:r>
+              <w:rPr>
+                <w:lang w:val="en-US"/>
+              </w:rPr>
+              <w:t>22</w:t>
+            </w:r>
+          </w:p>
+        </w:tc>
+        <w:tc>
+          <w:tcPr>
+            <w:tcW w:w="1620" w:type="dxa"/>
+            <w:vAlign w:val="bottom"/>
+          </w:tcPr>
+          <w:p>
+            <w:pPr>
+              <w:jc w:val="center"/>
+              <w:rPr>
+                <w:lang w:val="en-US"/>
+              </w:rPr>
+            </w:pPr>
+            <w:r>
+              <w:t>0.0</w:t>
+            </w:r>
+            <w:r>
+              <w:rPr>
+                <w:lang w:val="en-US"/>
+              </w:rPr>
+              <w:t>17</w:t>
             </w:r>
           </w:p>
         </w:tc>
@@ -422,7 +529,7 @@
       <w:tr>
         <w:tc>
           <w:tcPr>
-            <w:tcW w:w="2393" w:type="dxa"/>
+            <w:tcW w:w="1912" w:type="dxa"/>
           </w:tcPr>
           <w:p>
             <w:pPr>
@@ -441,7 +548,7 @@
         </w:tc>
         <w:tc>
           <w:tcPr>
-            <w:tcW w:w="2032" w:type="dxa"/>
+            <w:tcW w:w="1823" w:type="dxa"/>
           </w:tcPr>
           <w:p>
             <w:pPr>
@@ -460,7 +567,7 @@
         </w:tc>
         <w:tc>
           <w:tcPr>
-            <w:tcW w:w="2199" w:type="dxa"/>
+            <w:tcW w:w="1717" w:type="dxa"/>
           </w:tcPr>
           <w:p>
             <w:pPr>
@@ -479,20 +586,47 @@
         </w:tc>
         <w:tc>
           <w:tcPr>
-            <w:tcW w:w="2392" w:type="dxa"/>
-          </w:tcPr>
-          <w:p>
-            <w:pPr>
-              <w:jc w:val="center"/>
-              <w:rPr>
-                <w:lang w:val="en-US"/>
-              </w:rPr>
-            </w:pPr>
-            <w:r>
-              <w:rPr>
-                <w:lang w:val="en-US"/>
-              </w:rPr>
-              <w:t>3.037</w:t>
+            <w:tcW w:w="1944" w:type="dxa"/>
+            <w:vAlign w:val="bottom"/>
+          </w:tcPr>
+          <w:p>
+            <w:pPr>
+              <w:jc w:val="center"/>
+              <w:rPr>
+                <w:lang w:val="en-US"/>
+              </w:rPr>
+            </w:pPr>
+            <w:r>
+              <w:t>3.0</w:t>
+            </w:r>
+            <w:r>
+              <w:rPr>
+                <w:lang w:val="en-US"/>
+              </w:rPr>
+              <w:t>20</w:t>
+            </w:r>
+          </w:p>
+        </w:tc>
+        <w:tc>
+          <w:tcPr>
+            <w:tcW w:w="1620" w:type="dxa"/>
+            <w:vAlign w:val="bottom"/>
+          </w:tcPr>
+          <w:p>
+            <w:pPr>
+              <w:jc w:val="center"/>
+              <w:rPr>
+                <w:lang w:val="en-US"/>
+              </w:rPr>
+            </w:pPr>
+            <w:r>
+              <w:t>0.0</w:t>
+            </w:r>
+            <w:r>
+              <w:rPr>
+                <w:lang w:val="en-US"/>
+              </w:rPr>
+              <w:t>22</w:t>
             </w:r>
           </w:p>
         </w:tc>
@@ -500,7 +634,7 @@
       <w:tr>
         <w:tc>
           <w:tcPr>
-            <w:tcW w:w="2393" w:type="dxa"/>
+            <w:tcW w:w="1912" w:type="dxa"/>
           </w:tcPr>
           <w:p>
             <w:pPr>
@@ -519,7 +653,7 @@
         </w:tc>
         <w:tc>
           <w:tcPr>
-            <w:tcW w:w="2032" w:type="dxa"/>
+            <w:tcW w:w="1823" w:type="dxa"/>
           </w:tcPr>
           <w:p>
             <w:pPr>
@@ -538,7 +672,7 @@
         </w:tc>
         <w:tc>
           <w:tcPr>
-            <w:tcW w:w="2199" w:type="dxa"/>
+            <w:tcW w:w="1717" w:type="dxa"/>
           </w:tcPr>
           <w:p>
             <w:pPr>
@@ -557,20 +691,35 @@
         </w:tc>
         <w:tc>
           <w:tcPr>
-            <w:tcW w:w="2392" w:type="dxa"/>
-          </w:tcPr>
-          <w:p>
-            <w:pPr>
-              <w:jc w:val="center"/>
-              <w:rPr>
-                <w:lang w:val="en-US"/>
-              </w:rPr>
-            </w:pPr>
-            <w:r>
-              <w:rPr>
-                <w:lang w:val="en-US"/>
-              </w:rPr>
-              <w:t>3.015</w:t>
+            <w:tcW w:w="1944" w:type="dxa"/>
+            <w:vAlign w:val="bottom"/>
+          </w:tcPr>
+          <w:p>
+            <w:pPr>
+              <w:jc w:val="center"/>
+              <w:rPr>
+                <w:lang w:val="en-US"/>
+              </w:rPr>
+            </w:pPr>
+            <w:r>
+              <w:t>3.003</w:t>
+            </w:r>
+          </w:p>
+        </w:tc>
+        <w:tc>
+          <w:tcPr>
+            <w:tcW w:w="1620" w:type="dxa"/>
+            <w:vAlign w:val="bottom"/>
+          </w:tcPr>
+          <w:p>
+            <w:pPr>
+              <w:jc w:val="center"/>
+              <w:rPr>
+                <w:lang w:val="en-US"/>
+              </w:rPr>
+            </w:pPr>
+            <w:r>
+              <w:t>0.027</w:t>
             </w:r>
           </w:p>
         </w:tc>
@@ -578,7 +727,7 @@
       <w:tr>
         <w:tc>
           <w:tcPr>
-            <w:tcW w:w="2393" w:type="dxa"/>
+            <w:tcW w:w="1912" w:type="dxa"/>
           </w:tcPr>
           <w:p>
             <w:pPr>
@@ -597,7 +746,7 @@
         </w:tc>
         <w:tc>
           <w:tcPr>
-            <w:tcW w:w="2032" w:type="dxa"/>
+            <w:tcW w:w="1823" w:type="dxa"/>
           </w:tcPr>
           <w:p>
             <w:pPr>
@@ -616,7 +765,7 @@
         </w:tc>
         <w:tc>
           <w:tcPr>
-            <w:tcW w:w="2199" w:type="dxa"/>
+            <w:tcW w:w="1717" w:type="dxa"/>
           </w:tcPr>
           <w:p>
             <w:pPr>
@@ -635,20 +784,35 @@
         </w:tc>
         <w:tc>
           <w:tcPr>
-            <w:tcW w:w="2392" w:type="dxa"/>
-          </w:tcPr>
-          <w:p>
-            <w:pPr>
-              <w:jc w:val="center"/>
-              <w:rPr>
-                <w:lang w:val="en-US"/>
-              </w:rPr>
-            </w:pPr>
-            <w:r>
-              <w:rPr>
-                <w:lang w:val="en-US"/>
-              </w:rPr>
-              <w:t>2.991</w:t>
+            <w:tcW w:w="1944" w:type="dxa"/>
+            <w:vAlign w:val="bottom"/>
+          </w:tcPr>
+          <w:p>
+            <w:pPr>
+              <w:jc w:val="center"/>
+              <w:rPr>
+                <w:lang w:val="en-US"/>
+              </w:rPr>
+            </w:pPr>
+            <w:r>
+              <w:t>2.979</w:t>
+            </w:r>
+          </w:p>
+        </w:tc>
+        <w:tc>
+          <w:tcPr>
+            <w:tcW w:w="1620" w:type="dxa"/>
+            <w:vAlign w:val="bottom"/>
+          </w:tcPr>
+          <w:p>
+            <w:pPr>
+              <w:jc w:val="center"/>
+              <w:rPr>
+                <w:lang w:val="en-US"/>
+              </w:rPr>
+            </w:pPr>
+            <w:r>
+              <w:t>0.037</w:t>
             </w:r>
           </w:p>
         </w:tc>
@@ -656,32 +820,26 @@
       <w:tr>
         <w:tc>
           <w:tcPr>
-            <w:tcW w:w="2393" w:type="dxa"/>
-          </w:tcPr>
-          <w:p>
-            <w:pPr>
-              <w:jc w:val="center"/>
-              <w:rPr>
-                <w:lang w:val="en-US"/>
-              </w:rPr>
-            </w:pPr>
-            <w:r>
-              <w:rPr>
-                <w:lang w:val="en-US"/>
-              </w:rPr>
-              <w:t>12.3</w:t>
-            </w:r>
-            <w:r>
-              <w:rPr>
-                <w:lang w:val="en-US"/>
-              </w:rPr>
-              <w:t>0</w:t>
-            </w:r>
-          </w:p>
-        </w:tc>
-        <w:tc>
-          <w:tcPr>
-            <w:tcW w:w="2032" w:type="dxa"/>
+            <w:tcW w:w="1912" w:type="dxa"/>
+          </w:tcPr>
+          <w:p>
+            <w:pPr>
+              <w:jc w:val="center"/>
+              <w:rPr>
+                <w:lang w:val="en-US"/>
+              </w:rPr>
+            </w:pPr>
+            <w:r>
+              <w:rPr>
+                <w:lang w:val="en-US"/>
+              </w:rPr>
+              <w:t>12.30</w:t>
+            </w:r>
+          </w:p>
+        </w:tc>
+        <w:tc>
+          <w:tcPr>
+            <w:tcW w:w="1823" w:type="dxa"/>
           </w:tcPr>
           <w:p>
             <w:pPr>
@@ -700,7 +858,7 @@
         </w:tc>
         <w:tc>
           <w:tcPr>
-            <w:tcW w:w="2199" w:type="dxa"/>
+            <w:tcW w:w="1717" w:type="dxa"/>
           </w:tcPr>
           <w:p>
             <w:pPr>
@@ -719,20 +877,35 @@
         </w:tc>
         <w:tc>
           <w:tcPr>
-            <w:tcW w:w="2392" w:type="dxa"/>
-          </w:tcPr>
-          <w:p>
-            <w:pPr>
-              <w:jc w:val="center"/>
-              <w:rPr>
-                <w:lang w:val="en-US"/>
-              </w:rPr>
-            </w:pPr>
-            <w:r>
-              <w:rPr>
-                <w:lang w:val="en-US"/>
-              </w:rPr>
-              <w:t>2.972</w:t>
+            <w:tcW w:w="1944" w:type="dxa"/>
+            <w:vAlign w:val="bottom"/>
+          </w:tcPr>
+          <w:p>
+            <w:pPr>
+              <w:jc w:val="center"/>
+              <w:rPr>
+                <w:lang w:val="en-US"/>
+              </w:rPr>
+            </w:pPr>
+            <w:r>
+              <w:t>2.96</w:t>
+            </w:r>
+          </w:p>
+        </w:tc>
+        <w:tc>
+          <w:tcPr>
+            <w:tcW w:w="1620" w:type="dxa"/>
+            <w:vAlign w:val="bottom"/>
+          </w:tcPr>
+          <w:p>
+            <w:pPr>
+              <w:jc w:val="center"/>
+              <w:rPr>
+                <w:lang w:val="en-US"/>
+              </w:rPr>
+            </w:pPr>
+            <w:r>
+              <w:t>0.043</w:t>
             </w:r>
           </w:p>
         </w:tc>
@@ -740,7 +913,7 @@
       <w:tr>
         <w:tc>
           <w:tcPr>
-            <w:tcW w:w="2393" w:type="dxa"/>
+            <w:tcW w:w="1912" w:type="dxa"/>
           </w:tcPr>
           <w:p>
             <w:pPr>
@@ -759,7 +932,7 @@
         </w:tc>
         <w:tc>
           <w:tcPr>
-            <w:tcW w:w="2032" w:type="dxa"/>
+            <w:tcW w:w="1823" w:type="dxa"/>
           </w:tcPr>
           <w:p>
             <w:pPr>
@@ -778,7 +951,7 @@
         </w:tc>
         <w:tc>
           <w:tcPr>
-            <w:tcW w:w="2199" w:type="dxa"/>
+            <w:tcW w:w="1717" w:type="dxa"/>
           </w:tcPr>
           <w:p>
             <w:pPr>
@@ -797,20 +970,35 @@
         </w:tc>
         <w:tc>
           <w:tcPr>
-            <w:tcW w:w="2392" w:type="dxa"/>
-          </w:tcPr>
-          <w:p>
-            <w:pPr>
-              <w:jc w:val="center"/>
-              <w:rPr>
-                <w:lang w:val="en-US"/>
-              </w:rPr>
-            </w:pPr>
-            <w:r>
-              <w:rPr>
-                <w:lang w:val="en-US"/>
-              </w:rPr>
-              <w:t>2.957</w:t>
+            <w:tcW w:w="1944" w:type="dxa"/>
+            <w:vAlign w:val="bottom"/>
+          </w:tcPr>
+          <w:p>
+            <w:pPr>
+              <w:jc w:val="center"/>
+              <w:rPr>
+                <w:lang w:val="en-US"/>
+              </w:rPr>
+            </w:pPr>
+            <w:r>
+              <w:t>2.945</w:t>
+            </w:r>
+          </w:p>
+        </w:tc>
+        <w:tc>
+          <w:tcPr>
+            <w:tcW w:w="1620" w:type="dxa"/>
+            <w:vAlign w:val="bottom"/>
+          </w:tcPr>
+          <w:p>
+            <w:pPr>
+              <w:jc w:val="center"/>
+              <w:rPr>
+                <w:lang w:val="en-US"/>
+              </w:rPr>
+            </w:pPr>
+            <w:r>
+              <w:t>0.052</w:t>
             </w:r>
           </w:p>
         </w:tc>
@@ -818,95 +1006,92 @@
       <w:tr>
         <w:tc>
           <w:tcPr>
-            <w:tcW w:w="2393" w:type="dxa"/>
-          </w:tcPr>
-          <w:p>
-            <w:pPr>
-              <w:jc w:val="center"/>
-              <w:rPr>
-                <w:lang w:val="en-US"/>
-              </w:rPr>
-            </w:pPr>
-            <w:r>
-              <w:rPr>
-                <w:lang w:val="en-US"/>
-              </w:rPr>
-              <w:t>12.</w:t>
-            </w:r>
-            <w:r>
-              <w:rPr>
-                <w:lang w:val="en-US"/>
-              </w:rPr>
-              <w:t>19</w:t>
-            </w:r>
-          </w:p>
-        </w:tc>
-        <w:tc>
-          <w:tcPr>
-            <w:tcW w:w="2032" w:type="dxa"/>
-          </w:tcPr>
-          <w:p>
-            <w:pPr>
-              <w:jc w:val="center"/>
-              <w:rPr>
-                <w:lang w:val="en-US"/>
-              </w:rPr>
-            </w:pPr>
-            <w:r>
-              <w:rPr>
-                <w:lang w:val="en-US"/>
-              </w:rPr>
-              <w:t>11.9</w:t>
-            </w:r>
-            <w:r>
-              <w:rPr>
-                <w:lang w:val="en-US"/>
-              </w:rPr>
-              <w:t>1</w:t>
-            </w:r>
-          </w:p>
-        </w:tc>
-        <w:tc>
-          <w:tcPr>
-            <w:tcW w:w="2199" w:type="dxa"/>
-          </w:tcPr>
-          <w:p>
-            <w:pPr>
-              <w:jc w:val="center"/>
-              <w:rPr>
-                <w:lang w:val="en-US"/>
-              </w:rPr>
-            </w:pPr>
-            <w:r>
-              <w:rPr>
-                <w:lang w:val="en-US"/>
-              </w:rPr>
-              <w:t>2.9</w:t>
-            </w:r>
-            <w:r>
-              <w:rPr>
-                <w:lang w:val="en-US"/>
-              </w:rPr>
-              <w:t>83</w:t>
-            </w:r>
-          </w:p>
-        </w:tc>
-        <w:tc>
-          <w:tcPr>
-            <w:tcW w:w="2392" w:type="dxa"/>
-          </w:tcPr>
-          <w:p>
-            <w:pPr>
-              <w:jc w:val="center"/>
-              <w:rPr>
-                <w:lang w:val="en-US"/>
-              </w:rPr>
-            </w:pPr>
-            <w:r>
-              <w:rPr>
-                <w:lang w:val="en-US"/>
-              </w:rPr>
-              <w:t>2.936</w:t>
+            <w:tcW w:w="1912" w:type="dxa"/>
+          </w:tcPr>
+          <w:p>
+            <w:pPr>
+              <w:jc w:val="center"/>
+              <w:rPr>
+                <w:lang w:val="en-US"/>
+              </w:rPr>
+            </w:pPr>
+            <w:r>
+              <w:rPr>
+                <w:lang w:val="en-US"/>
+              </w:rPr>
+              <w:t>12.19</w:t>
+            </w:r>
+          </w:p>
+        </w:tc>
+        <w:tc>
+          <w:tcPr>
+            <w:tcW w:w="1823" w:type="dxa"/>
+          </w:tcPr>
+          <w:p>
+            <w:pPr>
+              <w:jc w:val="center"/>
+              <w:rPr>
+                <w:lang w:val="en-US"/>
+              </w:rPr>
+            </w:pPr>
+            <w:r>
+              <w:rPr>
+                <w:lang w:val="en-US"/>
+              </w:rPr>
+              <w:t>11.91</w:t>
+            </w:r>
+          </w:p>
+        </w:tc>
+        <w:tc>
+          <w:tcPr>
+            <w:tcW w:w="1717" w:type="dxa"/>
+          </w:tcPr>
+          <w:p>
+            <w:pPr>
+              <w:jc w:val="center"/>
+              <w:rPr>
+                <w:lang w:val="en-US"/>
+              </w:rPr>
+            </w:pPr>
+            <w:r>
+              <w:rPr>
+                <w:lang w:val="en-US"/>
+              </w:rPr>
+              <w:t>2.983</w:t>
+            </w:r>
+          </w:p>
+        </w:tc>
+        <w:tc>
+          <w:tcPr>
+            <w:tcW w:w="1944" w:type="dxa"/>
+            <w:vAlign w:val="bottom"/>
+          </w:tcPr>
+          <w:p>
+            <w:pPr>
+              <w:jc w:val="center"/>
+              <w:rPr>
+                <w:lang w:val="en-US"/>
+              </w:rPr>
+            </w:pPr>
+            <w:r>
+              <w:t>2.924</w:t>
+            </w:r>
+          </w:p>
+        </w:tc>
+        <w:tc>
+          <w:tcPr>
+            <w:tcW w:w="1620" w:type="dxa"/>
+            <w:vAlign w:val="bottom"/>
+          </w:tcPr>
+          <w:p>
+            <w:pPr>
+              <w:jc w:val="center"/>
+              <w:rPr>
+                <w:lang w:val="en-US"/>
+              </w:rPr>
+            </w:pPr>
+            <w:r>
+              <w:t>0.059</w:t>
             </w:r>
           </w:p>
         </w:tc>
@@ -914,7 +1099,7 @@
       <w:tr>
         <w:tc>
           <w:tcPr>
-            <w:tcW w:w="2393" w:type="dxa"/>
+            <w:tcW w:w="1912" w:type="dxa"/>
           </w:tcPr>
           <w:p>
             <w:pPr>
@@ -933,7 +1118,7 @@
         </w:tc>
         <w:tc>
           <w:tcPr>
-            <w:tcW w:w="2032" w:type="dxa"/>
+            <w:tcW w:w="1823" w:type="dxa"/>
           </w:tcPr>
           <w:p>
             <w:pPr>
@@ -952,7 +1137,7 @@
         </w:tc>
         <w:tc>
           <w:tcPr>
-            <w:tcW w:w="2199" w:type="dxa"/>
+            <w:tcW w:w="1717" w:type="dxa"/>
           </w:tcPr>
           <w:p>
             <w:pPr>
@@ -971,20 +1156,41 @@
         </w:tc>
         <w:tc>
           <w:tcPr>
-            <w:tcW w:w="2392" w:type="dxa"/>
-          </w:tcPr>
-          <w:p>
-            <w:pPr>
-              <w:jc w:val="center"/>
-              <w:rPr>
-                <w:lang w:val="en-US"/>
-              </w:rPr>
-            </w:pPr>
-            <w:r>
-              <w:rPr>
-                <w:lang w:val="en-US"/>
-              </w:rPr>
-              <w:t>2.935</w:t>
+            <w:tcW w:w="1944" w:type="dxa"/>
+            <w:vAlign w:val="bottom"/>
+          </w:tcPr>
+          <w:p>
+            <w:pPr>
+              <w:jc w:val="center"/>
+              <w:rPr>
+                <w:lang w:val="en-US"/>
+              </w:rPr>
+            </w:pPr>
+            <w:r>
+              <w:t>2.923</w:t>
+            </w:r>
+          </w:p>
+        </w:tc>
+        <w:tc>
+          <w:tcPr>
+            <w:tcW w:w="1620" w:type="dxa"/>
+            <w:vAlign w:val="bottom"/>
+          </w:tcPr>
+          <w:p>
+            <w:pPr>
+              <w:jc w:val="center"/>
+              <w:rPr>
+                <w:lang w:val="en-US"/>
+              </w:rPr>
+            </w:pPr>
+            <w:r>
+              <w:t>0.06</w:t>
+            </w:r>
+            <w:r>
+              <w:rPr>
+                <w:lang w:val="en-US"/>
+              </w:rPr>
+              <w:t>0</w:t>
             </w:r>
           </w:p>
         </w:tc>
@@ -992,7 +1198,7 @@
       <w:tr>
         <w:tc>
           <w:tcPr>
-            <w:tcW w:w="2393" w:type="dxa"/>
+            <w:tcW w:w="1912" w:type="dxa"/>
           </w:tcPr>
           <w:p>
             <w:pPr>
@@ -1011,7 +1217,7 @@
         </w:tc>
         <w:tc>
           <w:tcPr>
-            <w:tcW w:w="2032" w:type="dxa"/>
+            <w:tcW w:w="1823" w:type="dxa"/>
           </w:tcPr>
           <w:p>
             <w:pPr>
@@ -1030,7 +1236,7 @@
         </w:tc>
         <w:tc>
           <w:tcPr>
-            <w:tcW w:w="2199" w:type="dxa"/>
+            <w:tcW w:w="1717" w:type="dxa"/>
           </w:tcPr>
           <w:p>
             <w:pPr>
@@ -1049,20 +1255,35 @@
         </w:tc>
         <w:tc>
           <w:tcPr>
-            <w:tcW w:w="2392" w:type="dxa"/>
-          </w:tcPr>
-          <w:p>
-            <w:pPr>
-              <w:jc w:val="center"/>
-              <w:rPr>
-                <w:lang w:val="en-US"/>
-              </w:rPr>
-            </w:pPr>
-            <w:r>
-              <w:rPr>
-                <w:lang w:val="en-US"/>
-              </w:rPr>
-              <w:t>2.914</w:t>
+            <w:tcW w:w="1944" w:type="dxa"/>
+            <w:vAlign w:val="bottom"/>
+          </w:tcPr>
+          <w:p>
+            <w:pPr>
+              <w:jc w:val="center"/>
+              <w:rPr>
+                <w:lang w:val="en-US"/>
+              </w:rPr>
+            </w:pPr>
+            <w:r>
+              <w:t>2.902</w:t>
+            </w:r>
+          </w:p>
+        </w:tc>
+        <w:tc>
+          <w:tcPr>
+            <w:tcW w:w="1620" w:type="dxa"/>
+            <w:vAlign w:val="bottom"/>
+          </w:tcPr>
+          <w:p>
+            <w:pPr>
+              <w:jc w:val="center"/>
+              <w:rPr>
+                <w:lang w:val="en-US"/>
+              </w:rPr>
+            </w:pPr>
+            <w:r>
+              <w:t>0.068</w:t>
             </w:r>
           </w:p>
         </w:tc>
@@ -1070,7 +1291,7 @@
       <w:tr>
         <w:tc>
           <w:tcPr>
-            <w:tcW w:w="2393" w:type="dxa"/>
+            <w:tcW w:w="1912" w:type="dxa"/>
           </w:tcPr>
           <w:p>
             <w:pPr>
@@ -1089,7 +1310,7 @@
         </w:tc>
         <w:tc>
           <w:tcPr>
-            <w:tcW w:w="2032" w:type="dxa"/>
+            <w:tcW w:w="1823" w:type="dxa"/>
           </w:tcPr>
           <w:p>
             <w:pPr>
@@ -1108,7 +1329,7 @@
         </w:tc>
         <w:tc>
           <w:tcPr>
-            <w:tcW w:w="2199" w:type="dxa"/>
+            <w:tcW w:w="1717" w:type="dxa"/>
           </w:tcPr>
           <w:p>
             <w:pPr>
@@ -1127,20 +1348,35 @@
         </w:tc>
         <w:tc>
           <w:tcPr>
-            <w:tcW w:w="2392" w:type="dxa"/>
-          </w:tcPr>
-          <w:p>
-            <w:pPr>
-              <w:jc w:val="center"/>
-              <w:rPr>
-                <w:lang w:val="en-US"/>
-              </w:rPr>
-            </w:pPr>
-            <w:r>
-              <w:rPr>
-                <w:lang w:val="en-US"/>
-              </w:rPr>
-              <w:t>2.902</w:t>
+            <w:tcW w:w="1944" w:type="dxa"/>
+            <w:vAlign w:val="bottom"/>
+          </w:tcPr>
+          <w:p>
+            <w:pPr>
+              <w:jc w:val="center"/>
+              <w:rPr>
+                <w:lang w:val="en-US"/>
+              </w:rPr>
+            </w:pPr>
+            <w:r>
+              <w:t>2.89</w:t>
+            </w:r>
+          </w:p>
+        </w:tc>
+        <w:tc>
+          <w:tcPr>
+            <w:tcW w:w="1620" w:type="dxa"/>
+            <w:vAlign w:val="bottom"/>
+          </w:tcPr>
+          <w:p>
+            <w:pPr>
+              <w:jc w:val="center"/>
+              <w:rPr>
+                <w:lang w:val="en-US"/>
+              </w:rPr>
+            </w:pPr>
+            <w:r>
+              <w:t>0.071</w:t>
             </w:r>
           </w:p>
         </w:tc>
@@ -1148,7 +1384,7 @@
       <w:tr>
         <w:tc>
           <w:tcPr>
-            <w:tcW w:w="2393" w:type="dxa"/>
+            <w:tcW w:w="1912" w:type="dxa"/>
           </w:tcPr>
           <w:p>
             <w:pPr>
@@ -1167,7 +1403,7 @@
         </w:tc>
         <w:tc>
           <w:tcPr>
-            <w:tcW w:w="2032" w:type="dxa"/>
+            <w:tcW w:w="1823" w:type="dxa"/>
           </w:tcPr>
           <w:p>
             <w:pPr>
@@ -1186,7 +1422,7 @@
         </w:tc>
         <w:tc>
           <w:tcPr>
-            <w:tcW w:w="2199" w:type="dxa"/>
+            <w:tcW w:w="1717" w:type="dxa"/>
           </w:tcPr>
           <w:p>
             <w:pPr>
@@ -1205,20 +1441,35 @@
         </w:tc>
         <w:tc>
           <w:tcPr>
-            <w:tcW w:w="2392" w:type="dxa"/>
-          </w:tcPr>
-          <w:p>
-            <w:pPr>
-              <w:jc w:val="center"/>
-              <w:rPr>
-                <w:lang w:val="en-US"/>
-              </w:rPr>
-            </w:pPr>
-            <w:r>
-              <w:rPr>
-                <w:lang w:val="en-US"/>
-              </w:rPr>
-              <w:t>2.891</w:t>
+            <w:tcW w:w="1944" w:type="dxa"/>
+            <w:vAlign w:val="bottom"/>
+          </w:tcPr>
+          <w:p>
+            <w:pPr>
+              <w:jc w:val="center"/>
+              <w:rPr>
+                <w:lang w:val="en-US"/>
+              </w:rPr>
+            </w:pPr>
+            <w:r>
+              <w:t>2.879</w:t>
+            </w:r>
+          </w:p>
+        </w:tc>
+        <w:tc>
+          <w:tcPr>
+            <w:tcW w:w="1620" w:type="dxa"/>
+            <w:vAlign w:val="bottom"/>
+          </w:tcPr>
+          <w:p>
+            <w:pPr>
+              <w:jc w:val="center"/>
+              <w:rPr>
+                <w:lang w:val="en-US"/>
+              </w:rPr>
+            </w:pPr>
+            <w:r>
+              <w:t>0.077</w:t>
             </w:r>
           </w:p>
         </w:tc>
@@ -1226,154 +1477,245 @@
       <w:tr>
         <w:tc>
           <w:tcPr>
-            <w:tcW w:w="2393" w:type="dxa"/>
-          </w:tcPr>
-          <w:p>
-            <w:pPr>
-              <w:jc w:val="center"/>
-              <w:rPr>
-                <w:lang w:val="en-US"/>
-              </w:rPr>
-            </w:pPr>
-          </w:p>
-        </w:tc>
-        <w:tc>
-          <w:tcPr>
-            <w:tcW w:w="2032" w:type="dxa"/>
-          </w:tcPr>
-          <w:p>
-            <w:pPr>
-              <w:jc w:val="center"/>
-              <w:rPr>
-                <w:lang w:val="en-US"/>
-              </w:rPr>
-            </w:pPr>
-          </w:p>
-        </w:tc>
-        <w:tc>
-          <w:tcPr>
-            <w:tcW w:w="2199" w:type="dxa"/>
-          </w:tcPr>
-          <w:p>
-            <w:pPr>
-              <w:jc w:val="center"/>
-              <w:rPr>
-                <w:lang w:val="en-US"/>
-              </w:rPr>
-            </w:pPr>
-          </w:p>
-        </w:tc>
-        <w:tc>
-          <w:tcPr>
-            <w:tcW w:w="2392" w:type="dxa"/>
-          </w:tcPr>
-          <w:p>
-            <w:pPr>
-              <w:jc w:val="center"/>
-              <w:rPr>
-                <w:lang w:val="en-US"/>
-              </w:rPr>
-            </w:pPr>
+            <w:tcW w:w="1912" w:type="dxa"/>
+          </w:tcPr>
+          <w:p>
+            <w:pPr>
+              <w:jc w:val="center"/>
+              <w:rPr>
+                <w:lang w:val="en-US"/>
+              </w:rPr>
+            </w:pPr>
+            <w:r>
+              <w:rPr>
+                <w:lang w:val="en-US"/>
+              </w:rPr>
+              <w:t>12.08</w:t>
+            </w:r>
+          </w:p>
+        </w:tc>
+        <w:tc>
+          <w:tcPr>
+            <w:tcW w:w="1823" w:type="dxa"/>
+          </w:tcPr>
+          <w:p>
+            <w:pPr>
+              <w:jc w:val="center"/>
+              <w:rPr>
+                <w:lang w:val="en-US"/>
+              </w:rPr>
+            </w:pPr>
+            <w:r>
+              <w:rPr>
+                <w:lang w:val="en-US"/>
+              </w:rPr>
+              <w:t>11.78</w:t>
+            </w:r>
+          </w:p>
+        </w:tc>
+        <w:tc>
+          <w:tcPr>
+            <w:tcW w:w="1717" w:type="dxa"/>
+          </w:tcPr>
+          <w:p>
+            <w:pPr>
+              <w:jc w:val="center"/>
+              <w:rPr>
+                <w:lang w:val="en-US"/>
+              </w:rPr>
+            </w:pPr>
+            <w:r>
+              <w:rPr>
+                <w:lang w:val="en-US"/>
+              </w:rPr>
+              <w:t>2.951</w:t>
+            </w:r>
+          </w:p>
+        </w:tc>
+        <w:tc>
+          <w:tcPr>
+            <w:tcW w:w="1944" w:type="dxa"/>
+            <w:vAlign w:val="bottom"/>
+          </w:tcPr>
+          <w:p>
+            <w:pPr>
+              <w:jc w:val="center"/>
+              <w:rPr>
+                <w:lang w:val="en-US"/>
+              </w:rPr>
+            </w:pPr>
+            <w:r>
+              <w:t>2.872</w:t>
+            </w:r>
+          </w:p>
+        </w:tc>
+        <w:tc>
+          <w:tcPr>
+            <w:tcW w:w="1620" w:type="dxa"/>
+            <w:vAlign w:val="bottom"/>
+          </w:tcPr>
+          <w:p>
+            <w:pPr>
+              <w:jc w:val="center"/>
+              <w:rPr>
+                <w:lang w:val="en-US"/>
+              </w:rPr>
+            </w:pPr>
+            <w:r>
+              <w:t>0.079</w:t>
+            </w:r>
           </w:p>
         </w:tc>
       </w:tr>
       <w:tr>
         <w:tc>
           <w:tcPr>
-            <w:tcW w:w="2393" w:type="dxa"/>
-          </w:tcPr>
-          <w:p>
-            <w:pPr>
-              <w:jc w:val="center"/>
-              <w:rPr>
-                <w:lang w:val="en-US"/>
-              </w:rPr>
-            </w:pPr>
-          </w:p>
-        </w:tc>
-        <w:tc>
-          <w:tcPr>
-            <w:tcW w:w="2032" w:type="dxa"/>
-          </w:tcPr>
-          <w:p>
-            <w:pPr>
-              <w:jc w:val="center"/>
-              <w:rPr>
-                <w:lang w:val="en-US"/>
-              </w:rPr>
-            </w:pPr>
-          </w:p>
-        </w:tc>
-        <w:tc>
-          <w:tcPr>
-            <w:tcW w:w="2199" w:type="dxa"/>
-          </w:tcPr>
-          <w:p>
-            <w:pPr>
-              <w:jc w:val="center"/>
-              <w:rPr>
-                <w:lang w:val="en-US"/>
-              </w:rPr>
-            </w:pPr>
-          </w:p>
-        </w:tc>
-        <w:tc>
-          <w:tcPr>
-            <w:tcW w:w="2392" w:type="dxa"/>
-          </w:tcPr>
-          <w:p>
-            <w:pPr>
-              <w:jc w:val="center"/>
-              <w:rPr>
-                <w:lang w:val="en-US"/>
-              </w:rPr>
-            </w:pPr>
+            <w:tcW w:w="1912" w:type="dxa"/>
+          </w:tcPr>
+          <w:p>
+            <w:pPr>
+              <w:jc w:val="center"/>
+              <w:rPr>
+                <w:lang w:val="en-US"/>
+              </w:rPr>
+            </w:pPr>
+            <w:r>
+              <w:rPr>
+                <w:lang w:val="en-US"/>
+              </w:rPr>
+              <w:t>12.05</w:t>
+            </w:r>
+          </w:p>
+        </w:tc>
+        <w:tc>
+          <w:tcPr>
+            <w:tcW w:w="1823" w:type="dxa"/>
+          </w:tcPr>
+          <w:p>
+            <w:pPr>
+              <w:jc w:val="center"/>
+              <w:rPr>
+                <w:lang w:val="en-US"/>
+              </w:rPr>
+            </w:pPr>
+            <w:r>
+              <w:rPr>
+                <w:lang w:val="en-US"/>
+              </w:rPr>
+              <w:t>11.75</w:t>
+            </w:r>
+          </w:p>
+        </w:tc>
+        <w:tc>
+          <w:tcPr>
+            <w:tcW w:w="1717" w:type="dxa"/>
+          </w:tcPr>
+          <w:p>
+            <w:pPr>
+              <w:jc w:val="center"/>
+              <w:rPr>
+                <w:lang w:val="en-US"/>
+              </w:rPr>
+            </w:pPr>
+            <w:r>
+              <w:rPr>
+                <w:lang w:val="en-US"/>
+              </w:rPr>
+              <w:t>2.944</w:t>
+            </w:r>
+          </w:p>
+        </w:tc>
+        <w:tc>
+          <w:tcPr>
+            <w:tcW w:w="1944" w:type="dxa"/>
+            <w:vAlign w:val="bottom"/>
+          </w:tcPr>
+          <w:p>
+            <w:pPr>
+              <w:jc w:val="center"/>
+              <w:rPr>
+                <w:lang w:val="en-US"/>
+              </w:rPr>
+            </w:pPr>
+            <w:r>
+              <w:t>2.858</w:t>
+            </w:r>
+          </w:p>
+        </w:tc>
+        <w:tc>
+          <w:tcPr>
+            <w:tcW w:w="1620" w:type="dxa"/>
+            <w:vAlign w:val="bottom"/>
+          </w:tcPr>
+          <w:p>
+            <w:pPr>
+              <w:jc w:val="center"/>
+              <w:rPr>
+                <w:lang w:val="en-US"/>
+              </w:rPr>
+            </w:pPr>
+            <w:r>
+              <w:t>0.086</w:t>
+            </w:r>
           </w:p>
         </w:tc>
       </w:tr>
       <w:tr>
         <w:tc>
           <w:tcPr>
-            <w:tcW w:w="2393" w:type="dxa"/>
-          </w:tcPr>
-          <w:p>
-            <w:pPr>
-              <w:jc w:val="center"/>
-              <w:rPr>
-                <w:lang w:val="en-US"/>
-              </w:rPr>
-            </w:pPr>
-          </w:p>
-        </w:tc>
-        <w:tc>
-          <w:tcPr>
-            <w:tcW w:w="2032" w:type="dxa"/>
-          </w:tcPr>
-          <w:p>
-            <w:pPr>
-              <w:jc w:val="center"/>
-              <w:rPr>
-                <w:lang w:val="en-US"/>
-              </w:rPr>
-            </w:pPr>
-          </w:p>
-        </w:tc>
-        <w:tc>
-          <w:tcPr>
-            <w:tcW w:w="2199" w:type="dxa"/>
-          </w:tcPr>
-          <w:p>
-            <w:pPr>
-              <w:jc w:val="center"/>
-              <w:rPr>
-                <w:lang w:val="en-US"/>
-              </w:rPr>
-            </w:pPr>
-          </w:p>
-        </w:tc>
-        <w:tc>
-          <w:tcPr>
-            <w:tcW w:w="2392" w:type="dxa"/>
+            <w:tcW w:w="1912" w:type="dxa"/>
+          </w:tcPr>
+          <w:p>
+            <w:pPr>
+              <w:jc w:val="center"/>
+              <w:rPr>
+                <w:lang w:val="en-US"/>
+              </w:rPr>
+            </w:pPr>
+          </w:p>
+        </w:tc>
+        <w:tc>
+          <w:tcPr>
+            <w:tcW w:w="1823" w:type="dxa"/>
+          </w:tcPr>
+          <w:p>
+            <w:pPr>
+              <w:jc w:val="center"/>
+              <w:rPr>
+                <w:lang w:val="en-US"/>
+              </w:rPr>
+            </w:pPr>
+          </w:p>
+        </w:tc>
+        <w:tc>
+          <w:tcPr>
+            <w:tcW w:w="1717" w:type="dxa"/>
+          </w:tcPr>
+          <w:p>
+            <w:pPr>
+              <w:jc w:val="center"/>
+              <w:rPr>
+                <w:lang w:val="en-US"/>
+              </w:rPr>
+            </w:pPr>
+          </w:p>
+        </w:tc>
+        <w:tc>
+          <w:tcPr>
+            <w:tcW w:w="1944" w:type="dxa"/>
+          </w:tcPr>
+          <w:p>
+            <w:pPr>
+              <w:jc w:val="center"/>
+              <w:rPr>
+                <w:lang w:val="en-US"/>
+              </w:rPr>
+            </w:pPr>
+          </w:p>
+        </w:tc>
+        <w:tc>
+          <w:tcPr>
+            <w:tcW w:w="1620" w:type="dxa"/>
           </w:tcPr>
           <w:p>
             <w:pPr>
@@ -1388,46 +1730,327 @@
       <w:tr>
         <w:tc>
           <w:tcPr>
-            <w:tcW w:w="2393" w:type="dxa"/>
-          </w:tcPr>
-          <w:p>
-            <w:pPr>
-              <w:jc w:val="center"/>
-              <w:rPr>
-                <w:lang w:val="en-US"/>
-              </w:rPr>
-            </w:pPr>
-          </w:p>
-        </w:tc>
-        <w:tc>
-          <w:tcPr>
-            <w:tcW w:w="2032" w:type="dxa"/>
-          </w:tcPr>
-          <w:p>
-            <w:pPr>
-              <w:jc w:val="center"/>
-              <w:rPr>
-                <w:lang w:val="en-US"/>
-              </w:rPr>
-            </w:pPr>
-          </w:p>
-        </w:tc>
-        <w:tc>
-          <w:tcPr>
-            <w:tcW w:w="2199" w:type="dxa"/>
-          </w:tcPr>
-          <w:p>
-            <w:pPr>
-              <w:jc w:val="center"/>
-              <w:rPr>
-                <w:lang w:val="en-US"/>
-              </w:rPr>
-            </w:pPr>
-          </w:p>
-        </w:tc>
-        <w:tc>
-          <w:tcPr>
-            <w:tcW w:w="2392" w:type="dxa"/>
+            <w:tcW w:w="1912" w:type="dxa"/>
+          </w:tcPr>
+          <w:p>
+            <w:pPr>
+              <w:jc w:val="center"/>
+              <w:rPr>
+                <w:lang w:val="en-US"/>
+              </w:rPr>
+            </w:pPr>
+          </w:p>
+        </w:tc>
+        <w:tc>
+          <w:tcPr>
+            <w:tcW w:w="1823" w:type="dxa"/>
+          </w:tcPr>
+          <w:p>
+            <w:pPr>
+              <w:jc w:val="center"/>
+              <w:rPr>
+                <w:lang w:val="en-US"/>
+              </w:rPr>
+            </w:pPr>
+          </w:p>
+        </w:tc>
+        <w:tc>
+          <w:tcPr>
+            <w:tcW w:w="1717" w:type="dxa"/>
+          </w:tcPr>
+          <w:p>
+            <w:pPr>
+              <w:jc w:val="center"/>
+              <w:rPr>
+                <w:lang w:val="en-US"/>
+              </w:rPr>
+            </w:pPr>
+          </w:p>
+        </w:tc>
+        <w:tc>
+          <w:tcPr>
+            <w:tcW w:w="1944" w:type="dxa"/>
+          </w:tcPr>
+          <w:p>
+            <w:pPr>
+              <w:jc w:val="center"/>
+              <w:rPr>
+                <w:lang w:val="en-US"/>
+              </w:rPr>
+            </w:pPr>
+          </w:p>
+        </w:tc>
+        <w:tc>
+          <w:tcPr>
+            <w:tcW w:w="1620" w:type="dxa"/>
+          </w:tcPr>
+          <w:p>
+            <w:pPr>
+              <w:jc w:val="center"/>
+              <w:rPr>
+                <w:lang w:val="en-US"/>
+              </w:rPr>
+            </w:pPr>
+          </w:p>
+        </w:tc>
+      </w:tr>
+      <w:tr>
+        <w:tc>
+          <w:tcPr>
+            <w:tcW w:w="1912" w:type="dxa"/>
+          </w:tcPr>
+          <w:p>
+            <w:pPr>
+              <w:jc w:val="center"/>
+              <w:rPr>
+                <w:lang w:val="en-US"/>
+              </w:rPr>
+            </w:pPr>
+          </w:p>
+        </w:tc>
+        <w:tc>
+          <w:tcPr>
+            <w:tcW w:w="1823" w:type="dxa"/>
+          </w:tcPr>
+          <w:p>
+            <w:pPr>
+              <w:jc w:val="center"/>
+              <w:rPr>
+                <w:lang w:val="en-US"/>
+              </w:rPr>
+            </w:pPr>
+          </w:p>
+        </w:tc>
+        <w:tc>
+          <w:tcPr>
+            <w:tcW w:w="1717" w:type="dxa"/>
+          </w:tcPr>
+          <w:p>
+            <w:pPr>
+              <w:jc w:val="center"/>
+              <w:rPr>
+                <w:lang w:val="en-US"/>
+              </w:rPr>
+            </w:pPr>
+          </w:p>
+        </w:tc>
+        <w:tc>
+          <w:tcPr>
+            <w:tcW w:w="1944" w:type="dxa"/>
+          </w:tcPr>
+          <w:p>
+            <w:pPr>
+              <w:jc w:val="center"/>
+              <w:rPr>
+                <w:lang w:val="en-US"/>
+              </w:rPr>
+            </w:pPr>
+          </w:p>
+        </w:tc>
+        <w:tc>
+          <w:tcPr>
+            <w:tcW w:w="1620" w:type="dxa"/>
+          </w:tcPr>
+          <w:p>
+            <w:pPr>
+              <w:jc w:val="center"/>
+              <w:rPr>
+                <w:lang w:val="en-US"/>
+              </w:rPr>
+            </w:pPr>
+          </w:p>
+        </w:tc>
+      </w:tr>
+      <w:tr>
+        <w:tc>
+          <w:tcPr>
+            <w:tcW w:w="1912" w:type="dxa"/>
+          </w:tcPr>
+          <w:p>
+            <w:pPr>
+              <w:jc w:val="center"/>
+              <w:rPr>
+                <w:lang w:val="en-US"/>
+              </w:rPr>
+            </w:pPr>
+          </w:p>
+        </w:tc>
+        <w:tc>
+          <w:tcPr>
+            <w:tcW w:w="1823" w:type="dxa"/>
+          </w:tcPr>
+          <w:p>
+            <w:pPr>
+              <w:jc w:val="center"/>
+              <w:rPr>
+                <w:lang w:val="en-US"/>
+              </w:rPr>
+            </w:pPr>
+          </w:p>
+        </w:tc>
+        <w:tc>
+          <w:tcPr>
+            <w:tcW w:w="1717" w:type="dxa"/>
+          </w:tcPr>
+          <w:p>
+            <w:pPr>
+              <w:jc w:val="center"/>
+              <w:rPr>
+                <w:lang w:val="en-US"/>
+              </w:rPr>
+            </w:pPr>
+          </w:p>
+        </w:tc>
+        <w:tc>
+          <w:tcPr>
+            <w:tcW w:w="1944" w:type="dxa"/>
+          </w:tcPr>
+          <w:p>
+            <w:pPr>
+              <w:jc w:val="center"/>
+              <w:rPr>
+                <w:lang w:val="en-US"/>
+              </w:rPr>
+            </w:pPr>
+          </w:p>
+        </w:tc>
+        <w:tc>
+          <w:tcPr>
+            <w:tcW w:w="1620" w:type="dxa"/>
+          </w:tcPr>
+          <w:p>
+            <w:pPr>
+              <w:jc w:val="center"/>
+              <w:rPr>
+                <w:lang w:val="en-US"/>
+              </w:rPr>
+            </w:pPr>
+          </w:p>
+        </w:tc>
+      </w:tr>
+      <w:tr>
+        <w:tc>
+          <w:tcPr>
+            <w:tcW w:w="1912" w:type="dxa"/>
+          </w:tcPr>
+          <w:p>
+            <w:pPr>
+              <w:jc w:val="center"/>
+              <w:rPr>
+                <w:lang w:val="en-US"/>
+              </w:rPr>
+            </w:pPr>
+          </w:p>
+        </w:tc>
+        <w:tc>
+          <w:tcPr>
+            <w:tcW w:w="1823" w:type="dxa"/>
+          </w:tcPr>
+          <w:p>
+            <w:pPr>
+              <w:jc w:val="center"/>
+              <w:rPr>
+                <w:lang w:val="en-US"/>
+              </w:rPr>
+            </w:pPr>
+          </w:p>
+        </w:tc>
+        <w:tc>
+          <w:tcPr>
+            <w:tcW w:w="1717" w:type="dxa"/>
+          </w:tcPr>
+          <w:p>
+            <w:pPr>
+              <w:jc w:val="center"/>
+              <w:rPr>
+                <w:lang w:val="en-US"/>
+              </w:rPr>
+            </w:pPr>
+          </w:p>
+        </w:tc>
+        <w:tc>
+          <w:tcPr>
+            <w:tcW w:w="1944" w:type="dxa"/>
+          </w:tcPr>
+          <w:p>
+            <w:pPr>
+              <w:jc w:val="center"/>
+              <w:rPr>
+                <w:lang w:val="en-US"/>
+              </w:rPr>
+            </w:pPr>
+          </w:p>
+        </w:tc>
+        <w:tc>
+          <w:tcPr>
+            <w:tcW w:w="1620" w:type="dxa"/>
+          </w:tcPr>
+          <w:p>
+            <w:pPr>
+              <w:jc w:val="center"/>
+              <w:rPr>
+                <w:lang w:val="en-US"/>
+              </w:rPr>
+            </w:pPr>
+          </w:p>
+        </w:tc>
+      </w:tr>
+      <w:tr>
+        <w:tc>
+          <w:tcPr>
+            <w:tcW w:w="1912" w:type="dxa"/>
+          </w:tcPr>
+          <w:p>
+            <w:pPr>
+              <w:jc w:val="center"/>
+              <w:rPr>
+                <w:lang w:val="en-US"/>
+              </w:rPr>
+            </w:pPr>
+          </w:p>
+        </w:tc>
+        <w:tc>
+          <w:tcPr>
+            <w:tcW w:w="1823" w:type="dxa"/>
+          </w:tcPr>
+          <w:p>
+            <w:pPr>
+              <w:jc w:val="center"/>
+              <w:rPr>
+                <w:lang w:val="en-US"/>
+              </w:rPr>
+            </w:pPr>
+          </w:p>
+        </w:tc>
+        <w:tc>
+          <w:tcPr>
+            <w:tcW w:w="1717" w:type="dxa"/>
+          </w:tcPr>
+          <w:p>
+            <w:pPr>
+              <w:jc w:val="center"/>
+              <w:rPr>
+                <w:lang w:val="en-US"/>
+              </w:rPr>
+            </w:pPr>
+          </w:p>
+        </w:tc>
+        <w:tc>
+          <w:tcPr>
+            <w:tcW w:w="1944" w:type="dxa"/>
+          </w:tcPr>
+          <w:p>
+            <w:pPr>
+              <w:jc w:val="center"/>
+              <w:rPr>
+                <w:lang w:val="en-US"/>
+              </w:rPr>
+            </w:pPr>
+          </w:p>
+        </w:tc>
+        <w:tc>
+          <w:tcPr>
+            <w:tcW w:w="1620" w:type="dxa"/>
           </w:tcPr>
           <w:p>
             <w:pPr>

</xml_diff>